<commit_message>
Actualización de ambos resumenes
</commit_message>
<xml_diff>
--- a/Resumen CAR.docx
+++ b/Resumen CAR.docx
@@ -3992,8 +3992,2196 @@
       </w:pPr>
       <w:r>
         <w:lastRenderedPageBreak/>
-        <w:t>Modulo 2 – Metodología de Programación Paralela</w:t>
-      </w:r>
+        <w:t xml:space="preserve">Modulo </w:t>
+      </w:r>
+      <w:r>
+        <w:t>3</w:t>
+      </w:r>
+      <w:r>
+        <w:t xml:space="preserve"> – </w:t>
+      </w:r>
+      <w:r>
+        <w:t>Operaciones de comunicación</w:t>
+      </w:r>
+    </w:p>
+    <w:p>
+      <w:pPr>
+        <w:pStyle w:val="Ttulo3"/>
+      </w:pPr>
+      <w:r>
+        <w:t>Operaciones de Comunicación en MPI</w:t>
+      </w:r>
+    </w:p>
+    <w:p>
+      <w:pPr>
+        <w:pStyle w:val="Prrafodelista"/>
+        <w:numPr>
+          <w:ilvl w:val="0"/>
+          <w:numId w:val="25"/>
+        </w:numPr>
+      </w:pPr>
+      <w:r>
+        <w:t>Difusión Uno-a-todos</w:t>
+      </w:r>
+    </w:p>
+    <w:p>
+      <w:pPr>
+        <w:pStyle w:val="Prrafodelista"/>
+        <w:numPr>
+          <w:ilvl w:val="0"/>
+          <w:numId w:val="25"/>
+        </w:numPr>
+      </w:pPr>
+      <w:r>
+        <w:t>Reducción todos-a-uno</w:t>
+      </w:r>
+    </w:p>
+    <w:p>
+      <w:pPr>
+        <w:pStyle w:val="Prrafodelista"/>
+        <w:numPr>
+          <w:ilvl w:val="0"/>
+          <w:numId w:val="25"/>
+        </w:numPr>
+      </w:pPr>
+      <w:r>
+        <w:t>Difusión todos-a-todos</w:t>
+      </w:r>
+    </w:p>
+    <w:p>
+      <w:pPr>
+        <w:pStyle w:val="Prrafodelista"/>
+        <w:numPr>
+          <w:ilvl w:val="0"/>
+          <w:numId w:val="25"/>
+        </w:numPr>
+      </w:pPr>
+      <w:r>
+        <w:t>Reducción todos-a-todos</w:t>
+      </w:r>
+    </w:p>
+    <w:p>
+      <w:pPr>
+        <w:pStyle w:val="Prrafodelista"/>
+        <w:numPr>
+          <w:ilvl w:val="0"/>
+          <w:numId w:val="25"/>
+        </w:numPr>
+      </w:pPr>
+      <w:r>
+        <w:t>Dispersión</w:t>
+      </w:r>
+    </w:p>
+    <w:p>
+      <w:pPr>
+        <w:pStyle w:val="Prrafodelista"/>
+        <w:numPr>
+          <w:ilvl w:val="0"/>
+          <w:numId w:val="25"/>
+        </w:numPr>
+      </w:pPr>
+      <w:r>
+        <w:t>Agrupamiento</w:t>
+      </w:r>
+    </w:p>
+    <w:p>
+      <w:pPr>
+        <w:pStyle w:val="Prrafodelista"/>
+        <w:numPr>
+          <w:ilvl w:val="0"/>
+          <w:numId w:val="25"/>
+        </w:numPr>
+      </w:pPr>
+      <w:r>
+        <w:t>Todos-a-todos personalizado</w:t>
+      </w:r>
+    </w:p>
+    <w:p>
+      <w:pPr>
+        <w:pStyle w:val="Ttulo3"/>
+      </w:pPr>
+      <w:r>
+        <w:t>Difusión uno-a-todos y reducción todos-a-uno</w:t>
+      </w:r>
+    </w:p>
+    <w:p>
+      <w:pPr>
+        <w:pStyle w:val="Prrafodelista"/>
+        <w:numPr>
+          <w:ilvl w:val="0"/>
+          <w:numId w:val="26"/>
+        </w:numPr>
+      </w:pPr>
+      <w:r>
+        <w:t>Difusión uno-a-todos. Es frecuente que un proceso tenga que mandar datos idénticos a todos los otros procesos</w:t>
+      </w:r>
+    </w:p>
+    <w:p>
+      <w:pPr>
+        <w:pStyle w:val="Prrafodelista"/>
+        <w:numPr>
+          <w:ilvl w:val="0"/>
+          <w:numId w:val="26"/>
+        </w:numPr>
+      </w:pPr>
+      <w:r>
+        <w:t>Reducción todos-a-uno. Es frecuente que los datos calculados en los p procesos deban juntarse en un solo proceso</w:t>
+      </w:r>
+    </w:p>
+    <w:p>
+      <w:pPr>
+        <w:pStyle w:val="Ttulo3"/>
+      </w:pPr>
+      <w:r>
+        <w:t>Comunicación en anillo-array lineal</w:t>
+      </w:r>
+    </w:p>
+    <w:p>
+      <w:pPr>
+        <w:pStyle w:val="Prrafodelista"/>
+        <w:numPr>
+          <w:ilvl w:val="0"/>
+          <w:numId w:val="27"/>
+        </w:numPr>
+      </w:pPr>
+      <w:r>
+        <w:t>Comunicación secuencial:</w:t>
+      </w:r>
+    </w:p>
+    <w:p>
+      <w:pPr>
+        <w:pStyle w:val="Prrafodelista"/>
+        <w:numPr>
+          <w:ilvl w:val="1"/>
+          <w:numId w:val="27"/>
+        </w:numPr>
+      </w:pPr>
+      <w:r>
+        <w:t>p-1 mensajes</w:t>
+      </w:r>
+    </w:p>
+    <w:p>
+      <w:pPr>
+        <w:pStyle w:val="Prrafodelista"/>
+        <w:numPr>
+          <w:ilvl w:val="1"/>
+          <w:numId w:val="27"/>
+        </w:numPr>
+      </w:pPr>
+      <w:r>
+        <w:t>Cuello de botella nodo fuente</w:t>
+      </w:r>
+    </w:p>
+    <w:p>
+      <w:pPr>
+        <w:pStyle w:val="Prrafodelista"/>
+        <w:numPr>
+          <w:ilvl w:val="1"/>
+          <w:numId w:val="27"/>
+        </w:numPr>
+      </w:pPr>
+      <w:r>
+        <w:t>Desaprovechamiento de la red: una única conexión entre un par de nodos al mismo tiempo</w:t>
+      </w:r>
+    </w:p>
+    <w:p>
+      <w:pPr>
+        <w:pStyle w:val="Prrafodelista"/>
+        <w:numPr>
+          <w:ilvl w:val="0"/>
+          <w:numId w:val="27"/>
+        </w:numPr>
+      </w:pPr>
+      <w:r>
+        <w:t>Recursive doubling:</w:t>
+      </w:r>
+    </w:p>
+    <w:p>
+      <w:pPr>
+        <w:pStyle w:val="Prrafodelista"/>
+        <w:numPr>
+          <w:ilvl w:val="1"/>
+          <w:numId w:val="27"/>
+        </w:numPr>
+      </w:pPr>
+      <w:r>
+        <w:t>Log p mensajes (etapas)</w:t>
+      </w:r>
+    </w:p>
+    <w:p>
+      <w:pPr>
+        <w:pStyle w:val="Prrafodelista"/>
+        <w:numPr>
+          <w:ilvl w:val="1"/>
+          <w:numId w:val="27"/>
+        </w:numPr>
+      </w:pPr>
+      <w:r>
+        <w:t>Los nodos destino en una etapa, se convierten en fuente en las siguientes</w:t>
+      </w:r>
+    </w:p>
+    <w:p>
+      <w:pPr>
+        <w:pStyle w:val="Prrafodelista"/>
+        <w:numPr>
+          <w:ilvl w:val="1"/>
+          <w:numId w:val="27"/>
+        </w:numPr>
+      </w:pPr>
+      <w:r>
+        <w:t>Si el nodo 0 mandase mensaje al</w:t>
+      </w:r>
+      <w:r>
+        <w:t xml:space="preserve"> nodo 1 en el primer paso y después los nodos 0 y 1 intentaran mandar dos mensajes a los nodos 2 y 3 respectivamente durante el segundo paso, el link entre el nodo 1 y 2 resultaría congestionado</w:t>
+      </w:r>
+    </w:p>
+    <w:p>
+      <w:pPr>
+        <w:jc w:val="center"/>
+      </w:pPr>
+      <w:r>
+        <w:rPr>
+          <w:noProof/>
+        </w:rPr>
+        <w:drawing>
+          <wp:inline distT="0" distB="0" distL="0" distR="0" wp14:anchorId="1014F505" wp14:editId="0F088382">
+            <wp:extent cx="3381847" cy="2038635"/>
+            <wp:effectExtent l="0" t="0" r="0" b="0"/>
+            <wp:docPr id="9" name="Imagen 9"/>
+            <wp:cNvGraphicFramePr>
+              <a:graphicFrameLocks xmlns:a="http://schemas.openxmlformats.org/drawingml/2006/main" noChangeAspect="1"/>
+            </wp:cNvGraphicFramePr>
+            <a:graphic xmlns:a="http://schemas.openxmlformats.org/drawingml/2006/main">
+              <a:graphicData uri="http://schemas.openxmlformats.org/drawingml/2006/picture">
+                <pic:pic xmlns:pic="http://schemas.openxmlformats.org/drawingml/2006/picture">
+                  <pic:nvPicPr>
+                    <pic:cNvPr id="1" name=""/>
+                    <pic:cNvPicPr/>
+                  </pic:nvPicPr>
+                  <pic:blipFill>
+                    <a:blip r:embed="rId20"/>
+                    <a:stretch>
+                      <a:fillRect/>
+                    </a:stretch>
+                  </pic:blipFill>
+                  <pic:spPr>
+                    <a:xfrm>
+                      <a:off x="0" y="0"/>
+                      <a:ext cx="3381847" cy="2038635"/>
+                    </a:xfrm>
+                    <a:prstGeom prst="rect">
+                      <a:avLst/>
+                    </a:prstGeom>
+                  </pic:spPr>
+                </pic:pic>
+              </a:graphicData>
+            </a:graphic>
+          </wp:inline>
+        </w:drawing>
+      </w:r>
+    </w:p>
+    <w:p>
+      <w:pPr>
+        <w:jc w:val="center"/>
+      </w:pPr>
+    </w:p>
+    <w:p>
+      <w:pPr>
+        <w:jc w:val="center"/>
+      </w:pPr>
+    </w:p>
+    <w:p>
+      <w:pPr>
+        <w:jc w:val="center"/>
+      </w:pPr>
+    </w:p>
+    <w:p>
+      <w:pPr>
+        <w:jc w:val="center"/>
+      </w:pPr>
+    </w:p>
+    <w:p>
+      <w:pPr>
+        <w:pStyle w:val="Ttulo3"/>
+      </w:pPr>
+      <w:r>
+        <w:lastRenderedPageBreak/>
+        <w:t>Difusión en una malla</w:t>
+      </w:r>
+    </w:p>
+    <w:p>
+      <w:pPr>
+        <w:pStyle w:val="Prrafodelista"/>
+        <w:numPr>
+          <w:ilvl w:val="0"/>
+          <w:numId w:val="28"/>
+        </w:numPr>
+      </w:pPr>
+      <w:r>
+        <w:t>Envió de un mensaje desde el nodo 0 al resto de nodos de una malla 2D (p = 16)</w:t>
+      </w:r>
+    </w:p>
+    <w:p>
+      <w:pPr>
+        <w:pStyle w:val="Prrafodelista"/>
+        <w:numPr>
+          <w:ilvl w:val="0"/>
+          <w:numId w:val="28"/>
+        </w:numPr>
+      </w:pPr>
+      <w:r>
+        <w:t>Primera fase:</w:t>
+      </w:r>
+    </w:p>
+    <w:p>
+      <w:pPr>
+        <w:pStyle w:val="Prrafodelista"/>
+        <w:numPr>
+          <w:ilvl w:val="1"/>
+          <w:numId w:val="28"/>
+        </w:numPr>
+      </w:pPr>
+      <w:r>
+        <w:t xml:space="preserve">Distribuir el dato a los </w:t>
+      </w:r>
+      <m:oMath>
+        <m:sSup>
+          <m:sSupPr>
+            <m:ctrlPr>
+              <w:rPr>
+                <w:rFonts w:ascii="Cambria Math" w:hAnsi="Cambria Math"/>
+                <w:i/>
+              </w:rPr>
+            </m:ctrlPr>
+          </m:sSupPr>
+          <m:e>
+            <m:r>
+              <w:rPr>
+                <w:rFonts w:ascii="Cambria Math" w:hAnsi="Cambria Math"/>
+              </w:rPr>
+              <m:t>p</m:t>
+            </m:r>
+          </m:e>
+          <m:sup>
+            <m:r>
+              <w:rPr>
+                <w:rFonts w:ascii="Cambria Math" w:hAnsi="Cambria Math"/>
+              </w:rPr>
+              <m:t>1/2</m:t>
+            </m:r>
+          </m:sup>
+        </m:sSup>
+        <m:r>
+          <w:rPr>
+            <w:rFonts w:ascii="Cambria Math" w:hAnsi="Cambria Math"/>
+          </w:rPr>
+          <m:t>-1</m:t>
+        </m:r>
+      </m:oMath>
+      <w:r>
+        <w:rPr>
+          <w:rFonts w:eastAsiaTheme="minorEastAsia"/>
+        </w:rPr>
+        <w:t xml:space="preserve"> nodos de la misma fila a la que pertenece la fuente:</w:t>
+      </w:r>
+    </w:p>
+    <w:p>
+      <w:pPr>
+        <w:pStyle w:val="Prrafodelista"/>
+        <w:numPr>
+          <w:ilvl w:val="2"/>
+          <w:numId w:val="28"/>
+        </w:numPr>
+      </w:pPr>
+      <w:r>
+        <w:rPr>
+          <w:rFonts w:eastAsiaTheme="minorEastAsia"/>
+        </w:rPr>
+        <w:t>Difusión array lineal por la fila</w:t>
+      </w:r>
+    </w:p>
+    <w:p>
+      <w:pPr>
+        <w:pStyle w:val="Prrafodelista"/>
+        <w:numPr>
+          <w:ilvl w:val="0"/>
+          <w:numId w:val="28"/>
+        </w:numPr>
+      </w:pPr>
+      <w:r>
+        <w:rPr>
+          <w:rFonts w:eastAsiaTheme="minorEastAsia"/>
+        </w:rPr>
+        <w:t>Segunda fase:</w:t>
+      </w:r>
+    </w:p>
+    <w:p>
+      <w:pPr>
+        <w:pStyle w:val="Prrafodelista"/>
+        <w:numPr>
+          <w:ilvl w:val="1"/>
+          <w:numId w:val="28"/>
+        </w:numPr>
+      </w:pPr>
+      <w:r>
+        <w:t>Distribuir array lineal por las columnas</w:t>
+      </w:r>
+    </w:p>
+    <w:p>
+      <w:pPr>
+        <w:jc w:val="center"/>
+      </w:pPr>
+      <w:r>
+        <w:rPr>
+          <w:noProof/>
+        </w:rPr>
+        <w:drawing>
+          <wp:inline distT="0" distB="0" distL="0" distR="0" wp14:anchorId="352A73D8" wp14:editId="2EBDE295">
+            <wp:extent cx="2491741" cy="2438400"/>
+            <wp:effectExtent l="0" t="0" r="3810" b="0"/>
+            <wp:docPr id="17" name="Imagen 17"/>
+            <wp:cNvGraphicFramePr>
+              <a:graphicFrameLocks xmlns:a="http://schemas.openxmlformats.org/drawingml/2006/main" noChangeAspect="1"/>
+            </wp:cNvGraphicFramePr>
+            <a:graphic xmlns:a="http://schemas.openxmlformats.org/drawingml/2006/main">
+              <a:graphicData uri="http://schemas.openxmlformats.org/drawingml/2006/picture">
+                <pic:pic xmlns:pic="http://schemas.openxmlformats.org/drawingml/2006/picture">
+                  <pic:nvPicPr>
+                    <pic:cNvPr id="1" name=""/>
+                    <pic:cNvPicPr/>
+                  </pic:nvPicPr>
+                  <pic:blipFill>
+                    <a:blip r:embed="rId21"/>
+                    <a:stretch>
+                      <a:fillRect/>
+                    </a:stretch>
+                  </pic:blipFill>
+                  <pic:spPr>
+                    <a:xfrm>
+                      <a:off x="0" y="0"/>
+                      <a:ext cx="2492246" cy="2438894"/>
+                    </a:xfrm>
+                    <a:prstGeom prst="rect">
+                      <a:avLst/>
+                    </a:prstGeom>
+                  </pic:spPr>
+                </pic:pic>
+              </a:graphicData>
+            </a:graphic>
+          </wp:inline>
+        </w:drawing>
+      </w:r>
+    </w:p>
+    <w:p>
+      <w:pPr>
+        <w:pStyle w:val="Ttulo3"/>
+      </w:pPr>
+      <w:r>
+        <w:t>Difusión en hipercubo</w:t>
+      </w:r>
+    </w:p>
+    <w:p>
+      <w:pPr>
+        <w:pStyle w:val="Prrafodelista"/>
+        <w:numPr>
+          <w:ilvl w:val="0"/>
+          <w:numId w:val="29"/>
+        </w:numPr>
+      </w:pPr>
+      <w:r>
+        <w:t xml:space="preserve">Hipercubo de </w:t>
+      </w:r>
+      <m:oMath>
+        <m:sSup>
+          <m:sSupPr>
+            <m:ctrlPr>
+              <w:rPr>
+                <w:rFonts w:ascii="Cambria Math" w:hAnsi="Cambria Math"/>
+                <w:i/>
+              </w:rPr>
+            </m:ctrlPr>
+          </m:sSupPr>
+          <m:e>
+            <m:r>
+              <w:rPr>
+                <w:rFonts w:ascii="Cambria Math" w:hAnsi="Cambria Math"/>
+              </w:rPr>
+              <m:t>2</m:t>
+            </m:r>
+          </m:e>
+          <m:sup>
+            <m:r>
+              <w:rPr>
+                <w:rFonts w:ascii="Cambria Math" w:hAnsi="Cambria Math"/>
+              </w:rPr>
+              <m:t>d</m:t>
+            </m:r>
+          </m:sup>
+        </m:sSup>
+      </m:oMath>
+      <w:r>
+        <w:rPr>
+          <w:rFonts w:eastAsiaTheme="minorEastAsia"/>
+        </w:rPr>
+        <w:t>nodos (d-hipercubo)</w:t>
+      </w:r>
+    </w:p>
+    <w:p>
+      <w:pPr>
+        <w:pStyle w:val="Prrafodelista"/>
+        <w:numPr>
+          <w:ilvl w:val="0"/>
+          <w:numId w:val="29"/>
+        </w:numPr>
+      </w:pPr>
+      <w:r>
+        <w:t>La difusión se lleva a cabo en d etapas</w:t>
+      </w:r>
+    </w:p>
+    <w:p>
+      <w:pPr>
+        <w:jc w:val="center"/>
+      </w:pPr>
+      <w:r>
+        <w:rPr>
+          <w:noProof/>
+        </w:rPr>
+        <w:drawing>
+          <wp:inline distT="0" distB="0" distL="0" distR="0" wp14:anchorId="4DF711EF" wp14:editId="1BF548A8">
+            <wp:extent cx="3116579" cy="1789148"/>
+            <wp:effectExtent l="0" t="0" r="8255" b="1905"/>
+            <wp:docPr id="18" name="Imagen 18"/>
+            <wp:cNvGraphicFramePr>
+              <a:graphicFrameLocks xmlns:a="http://schemas.openxmlformats.org/drawingml/2006/main" noChangeAspect="1"/>
+            </wp:cNvGraphicFramePr>
+            <a:graphic xmlns:a="http://schemas.openxmlformats.org/drawingml/2006/main">
+              <a:graphicData uri="http://schemas.openxmlformats.org/drawingml/2006/picture">
+                <pic:pic xmlns:pic="http://schemas.openxmlformats.org/drawingml/2006/picture">
+                  <pic:nvPicPr>
+                    <pic:cNvPr id="1" name=""/>
+                    <pic:cNvPicPr/>
+                  </pic:nvPicPr>
+                  <pic:blipFill>
+                    <a:blip r:embed="rId22"/>
+                    <a:stretch>
+                      <a:fillRect/>
+                    </a:stretch>
+                  </pic:blipFill>
+                  <pic:spPr>
+                    <a:xfrm>
+                      <a:off x="0" y="0"/>
+                      <a:ext cx="3130483" cy="1797130"/>
+                    </a:xfrm>
+                    <a:prstGeom prst="rect">
+                      <a:avLst/>
+                    </a:prstGeom>
+                  </pic:spPr>
+                </pic:pic>
+              </a:graphicData>
+            </a:graphic>
+          </wp:inline>
+        </w:drawing>
+      </w:r>
+    </w:p>
+    <w:p>
+      <w:pPr>
+        <w:pStyle w:val="Ttulo3"/>
+      </w:pPr>
+      <w:r>
+        <w:t>Difusión en árbol binario balanceado</w:t>
+      </w:r>
+    </w:p>
+    <w:p>
+      <w:pPr>
+        <w:jc w:val="center"/>
+      </w:pPr>
+      <w:r>
+        <w:rPr>
+          <w:noProof/>
+        </w:rPr>
+        <w:drawing>
+          <wp:inline distT="0" distB="0" distL="0" distR="0" wp14:anchorId="3AB97FCE" wp14:editId="65D2DBFC">
+            <wp:extent cx="4173220" cy="1889334"/>
+            <wp:effectExtent l="0" t="0" r="0" b="0"/>
+            <wp:docPr id="19" name="Imagen 19"/>
+            <wp:cNvGraphicFramePr>
+              <a:graphicFrameLocks xmlns:a="http://schemas.openxmlformats.org/drawingml/2006/main" noChangeAspect="1"/>
+            </wp:cNvGraphicFramePr>
+            <a:graphic xmlns:a="http://schemas.openxmlformats.org/drawingml/2006/main">
+              <a:graphicData uri="http://schemas.openxmlformats.org/drawingml/2006/picture">
+                <pic:pic xmlns:pic="http://schemas.openxmlformats.org/drawingml/2006/picture">
+                  <pic:nvPicPr>
+                    <pic:cNvPr id="1" name=""/>
+                    <pic:cNvPicPr/>
+                  </pic:nvPicPr>
+                  <pic:blipFill>
+                    <a:blip r:embed="rId23"/>
+                    <a:stretch>
+                      <a:fillRect/>
+                    </a:stretch>
+                  </pic:blipFill>
+                  <pic:spPr>
+                    <a:xfrm>
+                      <a:off x="0" y="0"/>
+                      <a:ext cx="4182279" cy="1893435"/>
+                    </a:xfrm>
+                    <a:prstGeom prst="rect">
+                      <a:avLst/>
+                    </a:prstGeom>
+                  </pic:spPr>
+                </pic:pic>
+              </a:graphicData>
+            </a:graphic>
+          </wp:inline>
+        </w:drawing>
+      </w:r>
+    </w:p>
+    <w:p>
+      <w:pPr>
+        <w:pStyle w:val="Ttulo3"/>
+      </w:pPr>
+      <w:r>
+        <w:lastRenderedPageBreak/>
+        <w:t>Análisis de coste</w:t>
+      </w:r>
+    </w:p>
+    <w:p>
+      <w:r>
+        <w:t>p: procesadores</w:t>
+      </w:r>
+      <w:r>
+        <w:tab/>
+      </w:r>
+      <w:r>
+        <w:tab/>
+        <w:t xml:space="preserve">difusión y reducción: </w:t>
+      </w:r>
+      <m:oMath>
+        <m:func>
+          <m:funcPr>
+            <m:ctrlPr>
+              <w:rPr>
+                <w:rFonts w:ascii="Cambria Math" w:hAnsi="Cambria Math"/>
+                <w:i/>
+              </w:rPr>
+            </m:ctrlPr>
+          </m:funcPr>
+          <m:fName>
+            <m:r>
+              <m:rPr>
+                <m:sty m:val="p"/>
+              </m:rPr>
+              <w:rPr>
+                <w:rFonts w:ascii="Cambria Math" w:hAnsi="Cambria Math"/>
+              </w:rPr>
+              <m:t>log</m:t>
+            </m:r>
+          </m:fName>
+          <m:e>
+            <m:r>
+              <w:rPr>
+                <w:rFonts w:ascii="Cambria Math" w:hAnsi="Cambria Math"/>
+              </w:rPr>
+              <m:t>p</m:t>
+            </m:r>
+          </m:e>
+        </m:func>
+      </m:oMath>
+    </w:p>
+    <w:p>
+      <w:r>
+        <w:t>m: palabras</w:t>
+      </w:r>
+      <w:r>
+        <w:tab/>
+      </w:r>
+      <w:r>
+        <w:tab/>
+      </w:r>
+      <w:r>
+        <w:tab/>
+        <w:t xml:space="preserve">transferencia de mensaje punto a punto: </w:t>
+      </w:r>
+      <m:oMath>
+        <m:sSub>
+          <m:sSubPr>
+            <m:ctrlPr>
+              <w:rPr>
+                <w:rFonts w:ascii="Cambria Math" w:hAnsi="Cambria Math"/>
+                <w:i/>
+              </w:rPr>
+            </m:ctrlPr>
+          </m:sSubPr>
+          <m:e>
+            <m:r>
+              <w:rPr>
+                <w:rFonts w:ascii="Cambria Math" w:hAnsi="Cambria Math"/>
+              </w:rPr>
+              <m:t>t</m:t>
+            </m:r>
+          </m:e>
+          <m:sub>
+            <m:r>
+              <w:rPr>
+                <w:rFonts w:ascii="Cambria Math" w:hAnsi="Cambria Math"/>
+              </w:rPr>
+              <m:t>s</m:t>
+            </m:r>
+          </m:sub>
+        </m:sSub>
+        <m:r>
+          <w:rPr>
+            <w:rFonts w:ascii="Cambria Math" w:hAnsi="Cambria Math"/>
+          </w:rPr>
+          <m:t>+</m:t>
+        </m:r>
+        <m:sSub>
+          <m:sSubPr>
+            <m:ctrlPr>
+              <w:rPr>
+                <w:rFonts w:ascii="Cambria Math" w:hAnsi="Cambria Math"/>
+                <w:i/>
+              </w:rPr>
+            </m:ctrlPr>
+          </m:sSubPr>
+          <m:e>
+            <m:r>
+              <w:rPr>
+                <w:rFonts w:ascii="Cambria Math" w:hAnsi="Cambria Math"/>
+              </w:rPr>
+              <m:t>t</m:t>
+            </m:r>
+          </m:e>
+          <m:sub>
+            <m:r>
+              <w:rPr>
+                <w:rFonts w:ascii="Cambria Math" w:hAnsi="Cambria Math"/>
+              </w:rPr>
+              <m:t>w</m:t>
+            </m:r>
+          </m:sub>
+        </m:sSub>
+        <m:r>
+          <w:rPr>
+            <w:rFonts w:ascii="Cambria Math" w:hAnsi="Cambria Math"/>
+          </w:rPr>
+          <m:t>m</m:t>
+        </m:r>
+      </m:oMath>
+    </w:p>
+    <w:p>
+      <w:pPr>
+        <w:rPr>
+          <w:rFonts w:eastAsiaTheme="minorEastAsia"/>
+        </w:rPr>
+      </w:pPr>
+      <m:oMathPara>
+        <m:oMath>
+          <m:r>
+            <w:rPr>
+              <w:rFonts w:ascii="Cambria Math" w:hAnsi="Cambria Math"/>
+            </w:rPr>
+            <m:t>T=</m:t>
+          </m:r>
+          <m:d>
+            <m:dPr>
+              <m:ctrlPr>
+                <w:rPr>
+                  <w:rFonts w:ascii="Cambria Math" w:hAnsi="Cambria Math"/>
+                  <w:i/>
+                </w:rPr>
+              </m:ctrlPr>
+            </m:dPr>
+            <m:e>
+              <m:sSub>
+                <m:sSubPr>
+                  <m:ctrlPr>
+                    <w:rPr>
+                      <w:rFonts w:ascii="Cambria Math" w:hAnsi="Cambria Math"/>
+                      <w:i/>
+                    </w:rPr>
+                  </m:ctrlPr>
+                </m:sSubPr>
+                <m:e>
+                  <m:r>
+                    <w:rPr>
+                      <w:rFonts w:ascii="Cambria Math" w:hAnsi="Cambria Math"/>
+                    </w:rPr>
+                    <m:t>t</m:t>
+                  </m:r>
+                </m:e>
+                <m:sub>
+                  <m:r>
+                    <w:rPr>
+                      <w:rFonts w:ascii="Cambria Math" w:hAnsi="Cambria Math"/>
+                    </w:rPr>
+                    <m:t>s</m:t>
+                  </m:r>
+                </m:sub>
+              </m:sSub>
+              <m:r>
+                <w:rPr>
+                  <w:rFonts w:ascii="Cambria Math" w:hAnsi="Cambria Math"/>
+                </w:rPr>
+                <m:t>+</m:t>
+              </m:r>
+              <m:sSub>
+                <m:sSubPr>
+                  <m:ctrlPr>
+                    <w:rPr>
+                      <w:rFonts w:ascii="Cambria Math" w:hAnsi="Cambria Math"/>
+                      <w:i/>
+                    </w:rPr>
+                  </m:ctrlPr>
+                </m:sSubPr>
+                <m:e>
+                  <m:r>
+                    <w:rPr>
+                      <w:rFonts w:ascii="Cambria Math" w:hAnsi="Cambria Math"/>
+                    </w:rPr>
+                    <m:t>t</m:t>
+                  </m:r>
+                </m:e>
+                <m:sub>
+                  <m:r>
+                    <w:rPr>
+                      <w:rFonts w:ascii="Cambria Math" w:hAnsi="Cambria Math"/>
+                    </w:rPr>
+                    <m:t>w</m:t>
+                  </m:r>
+                </m:sub>
+              </m:sSub>
+              <m:r>
+                <w:rPr>
+                  <w:rFonts w:ascii="Cambria Math" w:hAnsi="Cambria Math"/>
+                </w:rPr>
+                <m:t>m</m:t>
+              </m:r>
+            </m:e>
+          </m:d>
+          <m:func>
+            <m:funcPr>
+              <m:ctrlPr>
+                <w:rPr>
+                  <w:rFonts w:ascii="Cambria Math" w:hAnsi="Cambria Math"/>
+                  <w:i/>
+                </w:rPr>
+              </m:ctrlPr>
+            </m:funcPr>
+            <m:fName>
+              <m:r>
+                <m:rPr>
+                  <m:sty m:val="p"/>
+                </m:rPr>
+                <w:rPr>
+                  <w:rFonts w:ascii="Cambria Math" w:hAnsi="Cambria Math"/>
+                </w:rPr>
+                <m:t>log</m:t>
+              </m:r>
+            </m:fName>
+            <m:e>
+              <m:r>
+                <w:rPr>
+                  <w:rFonts w:ascii="Cambria Math" w:hAnsi="Cambria Math"/>
+                </w:rPr>
+                <m:t>p</m:t>
+              </m:r>
+            </m:e>
+          </m:func>
+        </m:oMath>
+      </m:oMathPara>
+    </w:p>
+    <w:p>
+      <w:pPr>
+        <w:pStyle w:val="Ttulo3"/>
+      </w:pPr>
+      <w:r>
+        <w:t>Difusión y Reducción todos-a-todos</w:t>
+      </w:r>
+    </w:p>
+    <w:p>
+      <w:pPr>
+        <w:pStyle w:val="Prrafodelista"/>
+        <w:numPr>
+          <w:ilvl w:val="0"/>
+          <w:numId w:val="30"/>
+        </w:numPr>
+      </w:pPr>
+      <w:r>
+        <w:t>Difusión todos-a-todos: cada nodo se convierte en fuente de una difusión one-to-all</w:t>
+      </w:r>
+    </w:p>
+    <w:p>
+      <w:pPr>
+        <w:pStyle w:val="Prrafodelista"/>
+        <w:numPr>
+          <w:ilvl w:val="0"/>
+          <w:numId w:val="30"/>
+        </w:numPr>
+      </w:pPr>
+      <w:r>
+        <w:t>Reducción todos-a-todos: cada nodo es destino de una reducción all-to-one</w:t>
+      </w:r>
+    </w:p>
+    <w:p>
+      <w:pPr>
+        <w:pStyle w:val="Ttulo3"/>
+      </w:pPr>
+      <w:r>
+        <w:t xml:space="preserve">El resto los puedes ver en: (pág. 12-16. </w:t>
+      </w:r>
+      <w:hyperlink r:id="rId24" w:history="1">
+        <w:r>
+          <w:t>Tema 3 - módulo 3 - Operaciones de comunicación.pdf</w:t>
+        </w:r>
+      </w:hyperlink>
+      <w:r>
+        <w:t>)</w:t>
+      </w:r>
+    </w:p>
+    <w:p>
+      <w:pPr>
+        <w:pStyle w:val="Ttulo3"/>
+      </w:pPr>
+      <w:r>
+        <w:t>Análisis de coste</w:t>
+      </w:r>
+    </w:p>
+    <w:p>
+      <w:pPr>
+        <w:pStyle w:val="Prrafodelista"/>
+        <w:numPr>
+          <w:ilvl w:val="0"/>
+          <w:numId w:val="31"/>
+        </w:numPr>
+      </w:pPr>
+      <w:r>
+        <w:t>En anillo o array lineal:</w:t>
+      </w:r>
+    </w:p>
+    <w:p>
+      <w:pPr>
+        <w:rPr>
+          <w:rFonts w:eastAsiaTheme="minorEastAsia"/>
+        </w:rPr>
+      </w:pPr>
+      <m:oMathPara>
+        <m:oMath>
+          <m:r>
+            <w:rPr>
+              <w:rFonts w:ascii="Cambria Math" w:hAnsi="Cambria Math"/>
+            </w:rPr>
+            <m:t>T=</m:t>
+          </m:r>
+          <m:d>
+            <m:dPr>
+              <m:ctrlPr>
+                <w:rPr>
+                  <w:rFonts w:ascii="Cambria Math" w:hAnsi="Cambria Math"/>
+                  <w:i/>
+                </w:rPr>
+              </m:ctrlPr>
+            </m:dPr>
+            <m:e>
+              <m:sSub>
+                <m:sSubPr>
+                  <m:ctrlPr>
+                    <w:rPr>
+                      <w:rFonts w:ascii="Cambria Math" w:hAnsi="Cambria Math"/>
+                      <w:i/>
+                    </w:rPr>
+                  </m:ctrlPr>
+                </m:sSubPr>
+                <m:e>
+                  <m:r>
+                    <w:rPr>
+                      <w:rFonts w:ascii="Cambria Math" w:hAnsi="Cambria Math"/>
+                    </w:rPr>
+                    <m:t>t</m:t>
+                  </m:r>
+                </m:e>
+                <m:sub>
+                  <m:r>
+                    <w:rPr>
+                      <w:rFonts w:ascii="Cambria Math" w:hAnsi="Cambria Math"/>
+                    </w:rPr>
+                    <m:t>s</m:t>
+                  </m:r>
+                </m:sub>
+              </m:sSub>
+              <m:r>
+                <w:rPr>
+                  <w:rFonts w:ascii="Cambria Math" w:hAnsi="Cambria Math"/>
+                </w:rPr>
+                <m:t>+</m:t>
+              </m:r>
+              <m:sSub>
+                <m:sSubPr>
+                  <m:ctrlPr>
+                    <w:rPr>
+                      <w:rFonts w:ascii="Cambria Math" w:hAnsi="Cambria Math"/>
+                      <w:i/>
+                    </w:rPr>
+                  </m:ctrlPr>
+                </m:sSubPr>
+                <m:e>
+                  <m:r>
+                    <w:rPr>
+                      <w:rFonts w:ascii="Cambria Math" w:hAnsi="Cambria Math"/>
+                    </w:rPr>
+                    <m:t>t</m:t>
+                  </m:r>
+                </m:e>
+                <m:sub>
+                  <m:r>
+                    <w:rPr>
+                      <w:rFonts w:ascii="Cambria Math" w:hAnsi="Cambria Math"/>
+                    </w:rPr>
+                    <m:t>w</m:t>
+                  </m:r>
+                </m:sub>
+              </m:sSub>
+              <m:r>
+                <w:rPr>
+                  <w:rFonts w:ascii="Cambria Math" w:hAnsi="Cambria Math"/>
+                </w:rPr>
+                <m:t>m</m:t>
+              </m:r>
+            </m:e>
+          </m:d>
+          <m:d>
+            <m:dPr>
+              <m:ctrlPr>
+                <w:rPr>
+                  <w:rFonts w:ascii="Cambria Math" w:hAnsi="Cambria Math"/>
+                  <w:i/>
+                </w:rPr>
+              </m:ctrlPr>
+            </m:dPr>
+            <m:e>
+              <m:r>
+                <w:rPr>
+                  <w:rFonts w:ascii="Cambria Math" w:hAnsi="Cambria Math"/>
+                </w:rPr>
+                <m:t>p-1</m:t>
+              </m:r>
+            </m:e>
+          </m:d>
+        </m:oMath>
+      </m:oMathPara>
+    </w:p>
+    <w:p>
+      <w:pPr>
+        <w:pStyle w:val="Prrafodelista"/>
+        <w:numPr>
+          <w:ilvl w:val="0"/>
+          <w:numId w:val="31"/>
+        </w:numPr>
+      </w:pPr>
+      <w:r>
+        <w:t>En malla:</w:t>
+      </w:r>
+    </w:p>
+    <w:p>
+      <w:pPr>
+        <w:rPr>
+          <w:rFonts w:eastAsiaTheme="minorEastAsia"/>
+        </w:rPr>
+      </w:pPr>
+      <m:oMathPara>
+        <m:oMath>
+          <m:r>
+            <w:rPr>
+              <w:rFonts w:ascii="Cambria Math" w:hAnsi="Cambria Math"/>
+            </w:rPr>
+            <m:t>T=2*</m:t>
+          </m:r>
+          <m:sSub>
+            <m:sSubPr>
+              <m:ctrlPr>
+                <w:rPr>
+                  <w:rFonts w:ascii="Cambria Math" w:hAnsi="Cambria Math"/>
+                  <w:i/>
+                </w:rPr>
+              </m:ctrlPr>
+            </m:sSubPr>
+            <m:e>
+              <m:r>
+                <w:rPr>
+                  <w:rFonts w:ascii="Cambria Math" w:hAnsi="Cambria Math"/>
+                </w:rPr>
+                <m:t>t</m:t>
+              </m:r>
+            </m:e>
+            <m:sub>
+              <m:r>
+                <w:rPr>
+                  <w:rFonts w:ascii="Cambria Math" w:hAnsi="Cambria Math"/>
+                </w:rPr>
+                <m:t>s</m:t>
+              </m:r>
+            </m:sub>
+          </m:sSub>
+          <m:r>
+            <w:rPr>
+              <w:rFonts w:ascii="Cambria Math" w:hAnsi="Cambria Math"/>
+            </w:rPr>
+            <m:t>(</m:t>
+          </m:r>
+          <m:rad>
+            <m:radPr>
+              <m:degHide m:val="1"/>
+              <m:ctrlPr>
+                <w:rPr>
+                  <w:rFonts w:ascii="Cambria Math" w:hAnsi="Cambria Math"/>
+                  <w:i/>
+                </w:rPr>
+              </m:ctrlPr>
+            </m:radPr>
+            <m:deg/>
+            <m:e>
+              <m:r>
+                <w:rPr>
+                  <w:rFonts w:ascii="Cambria Math" w:hAnsi="Cambria Math"/>
+                </w:rPr>
+                <m:t>p</m:t>
+              </m:r>
+            </m:e>
+          </m:rad>
+          <m:r>
+            <w:rPr>
+              <w:rFonts w:ascii="Cambria Math" w:hAnsi="Cambria Math"/>
+            </w:rPr>
+            <m:t>-1)+</m:t>
+          </m:r>
+          <m:d>
+            <m:dPr>
+              <m:ctrlPr>
+                <w:rPr>
+                  <w:rFonts w:ascii="Cambria Math" w:hAnsi="Cambria Math"/>
+                  <w:i/>
+                </w:rPr>
+              </m:ctrlPr>
+            </m:dPr>
+            <m:e>
+              <m:sSub>
+                <m:sSubPr>
+                  <m:ctrlPr>
+                    <w:rPr>
+                      <w:rFonts w:ascii="Cambria Math" w:hAnsi="Cambria Math"/>
+                      <w:i/>
+                    </w:rPr>
+                  </m:ctrlPr>
+                </m:sSubPr>
+                <m:e>
+                  <m:r>
+                    <w:rPr>
+                      <w:rFonts w:ascii="Cambria Math" w:hAnsi="Cambria Math"/>
+                    </w:rPr>
+                    <m:t>t</m:t>
+                  </m:r>
+                </m:e>
+                <m:sub>
+                  <m:r>
+                    <w:rPr>
+                      <w:rFonts w:ascii="Cambria Math" w:hAnsi="Cambria Math"/>
+                    </w:rPr>
+                    <m:t>w</m:t>
+                  </m:r>
+                </m:sub>
+              </m:sSub>
+              <m:r>
+                <w:rPr>
+                  <w:rFonts w:ascii="Cambria Math" w:hAnsi="Cambria Math"/>
+                </w:rPr>
+                <m:t>m</m:t>
+              </m:r>
+            </m:e>
+          </m:d>
+          <m:func>
+            <m:funcPr>
+              <m:ctrlPr>
+                <w:rPr>
+                  <w:rFonts w:ascii="Cambria Math" w:hAnsi="Cambria Math"/>
+                  <w:i/>
+                </w:rPr>
+              </m:ctrlPr>
+            </m:funcPr>
+            <m:fName>
+              <m:r>
+                <m:rPr>
+                  <m:sty m:val="p"/>
+                </m:rPr>
+                <w:rPr>
+                  <w:rFonts w:ascii="Cambria Math" w:hAnsi="Cambria Math"/>
+                </w:rPr>
+                <m:t>log</m:t>
+              </m:r>
+            </m:fName>
+            <m:e>
+              <m:r>
+                <w:rPr>
+                  <w:rFonts w:ascii="Cambria Math" w:hAnsi="Cambria Math"/>
+                </w:rPr>
+                <m:t>p</m:t>
+              </m:r>
+            </m:e>
+          </m:func>
+        </m:oMath>
+      </m:oMathPara>
+    </w:p>
+    <w:p>
+      <w:pPr>
+        <w:pStyle w:val="Prrafodelista"/>
+        <w:numPr>
+          <w:ilvl w:val="0"/>
+          <w:numId w:val="31"/>
+        </w:numPr>
+      </w:pPr>
+      <w:r>
+        <w:t>En hipercubo:</w:t>
+      </w:r>
+    </w:p>
+    <w:p>
+      <w:pPr>
+        <w:rPr>
+          <w:rFonts w:eastAsiaTheme="minorEastAsia"/>
+        </w:rPr>
+      </w:pPr>
+      <m:oMathPara>
+        <m:oMath>
+          <m:r>
+            <w:rPr>
+              <w:rFonts w:ascii="Cambria Math" w:hAnsi="Cambria Math"/>
+            </w:rPr>
+            <m:t>T=</m:t>
+          </m:r>
+          <m:sSub>
+            <m:sSubPr>
+              <m:ctrlPr>
+                <w:rPr>
+                  <w:rFonts w:ascii="Cambria Math" w:hAnsi="Cambria Math"/>
+                  <w:i/>
+                </w:rPr>
+              </m:ctrlPr>
+            </m:sSubPr>
+            <m:e>
+              <m:r>
+                <w:rPr>
+                  <w:rFonts w:ascii="Cambria Math" w:hAnsi="Cambria Math"/>
+                </w:rPr>
+                <m:t>t</m:t>
+              </m:r>
+            </m:e>
+            <m:sub>
+              <m:r>
+                <w:rPr>
+                  <w:rFonts w:ascii="Cambria Math" w:hAnsi="Cambria Math"/>
+                </w:rPr>
+                <m:t>s</m:t>
+              </m:r>
+            </m:sub>
+          </m:sSub>
+          <m:r>
+            <w:rPr>
+              <w:rFonts w:ascii="Cambria Math" w:hAnsi="Cambria Math"/>
+            </w:rPr>
+            <m:t>*</m:t>
+          </m:r>
+          <m:func>
+            <m:funcPr>
+              <m:ctrlPr>
+                <w:rPr>
+                  <w:rFonts w:ascii="Cambria Math" w:hAnsi="Cambria Math"/>
+                  <w:i/>
+                </w:rPr>
+              </m:ctrlPr>
+            </m:funcPr>
+            <m:fName>
+              <m:r>
+                <m:rPr>
+                  <m:sty m:val="p"/>
+                </m:rPr>
+                <w:rPr>
+                  <w:rFonts w:ascii="Cambria Math" w:hAnsi="Cambria Math"/>
+                </w:rPr>
+                <m:t>log</m:t>
+              </m:r>
+            </m:fName>
+            <m:e>
+              <m:r>
+                <w:rPr>
+                  <w:rFonts w:ascii="Cambria Math" w:hAnsi="Cambria Math"/>
+                </w:rPr>
+                <m:t>p</m:t>
+              </m:r>
+            </m:e>
+          </m:func>
+          <m:r>
+            <w:rPr>
+              <w:rFonts w:ascii="Cambria Math" w:hAnsi="Cambria Math"/>
+            </w:rPr>
+            <m:t>+</m:t>
+          </m:r>
+          <m:sSub>
+            <m:sSubPr>
+              <m:ctrlPr>
+                <w:rPr>
+                  <w:rFonts w:ascii="Cambria Math" w:hAnsi="Cambria Math"/>
+                  <w:i/>
+                </w:rPr>
+              </m:ctrlPr>
+            </m:sSubPr>
+            <m:e>
+              <m:r>
+                <w:rPr>
+                  <w:rFonts w:ascii="Cambria Math" w:hAnsi="Cambria Math"/>
+                </w:rPr>
+                <m:t>t</m:t>
+              </m:r>
+            </m:e>
+            <m:sub>
+              <m:r>
+                <w:rPr>
+                  <w:rFonts w:ascii="Cambria Math" w:hAnsi="Cambria Math"/>
+                </w:rPr>
+                <m:t>w</m:t>
+              </m:r>
+            </m:sub>
+          </m:sSub>
+          <m:r>
+            <w:rPr>
+              <w:rFonts w:ascii="Cambria Math" w:hAnsi="Cambria Math"/>
+            </w:rPr>
+            <m:t>m</m:t>
+          </m:r>
+          <m:d>
+            <m:dPr>
+              <m:ctrlPr>
+                <w:rPr>
+                  <w:rFonts w:ascii="Cambria Math" w:hAnsi="Cambria Math"/>
+                  <w:i/>
+                </w:rPr>
+              </m:ctrlPr>
+            </m:dPr>
+            <m:e>
+              <m:r>
+                <w:rPr>
+                  <w:rFonts w:ascii="Cambria Math" w:hAnsi="Cambria Math"/>
+                </w:rPr>
+                <m:t>p-1</m:t>
+              </m:r>
+            </m:e>
+          </m:d>
+        </m:oMath>
+      </m:oMathPara>
+    </w:p>
+    <w:p>
+      <w:pPr>
+        <w:pStyle w:val="Ttulo3"/>
+      </w:pPr>
+      <w:r>
+        <w:t>Reducción total</w:t>
+      </w:r>
+    </w:p>
+    <w:p>
+      <w:pPr>
+        <w:pStyle w:val="Prrafodelista"/>
+        <w:numPr>
+          <w:ilvl w:val="0"/>
+          <w:numId w:val="31"/>
+        </w:numPr>
+      </w:pPr>
+      <w:r>
+        <w:t>Operación de reducción todas-a-uno más difusión uno-a-todos</w:t>
+      </w:r>
+    </w:p>
+    <w:p>
+      <w:pPr>
+        <w:pStyle w:val="Prrafodelista"/>
+        <w:numPr>
+          <w:ilvl w:val="0"/>
+          <w:numId w:val="31"/>
+        </w:numPr>
+      </w:pPr>
+      <w:r>
+        <w:t>Se puede conseguir mediante difusión todos-a-todos</w:t>
+      </w:r>
+    </w:p>
+    <w:p>
+      <w:pPr>
+        <w:pStyle w:val="Ttulo3"/>
+      </w:pPr>
+      <w:r>
+        <w:t>Dispersión y Agrupamiento</w:t>
+      </w:r>
+    </w:p>
+    <w:p>
+      <w:pPr>
+        <w:pStyle w:val="Prrafodelista"/>
+        <w:numPr>
+          <w:ilvl w:val="0"/>
+          <w:numId w:val="32"/>
+        </w:numPr>
+      </w:pPr>
+      <w:r>
+        <w:t>Dispersión: varios datos almacenados en un único nodo, se reparten entre distintos procesadores</w:t>
+      </w:r>
+    </w:p>
+    <w:p>
+      <w:pPr>
+        <w:pStyle w:val="Prrafodelista"/>
+        <w:numPr>
+          <w:ilvl w:val="0"/>
+          <w:numId w:val="32"/>
+        </w:numPr>
+      </w:pPr>
+      <w:r>
+        <w:t>Agrupamiento: varios datos almacenados en distintos procesadores, se almacenan simultáneamente en un único nodo</w:t>
+      </w:r>
+    </w:p>
+    <w:p>
+      <w:r>
+        <w:br w:type="page"/>
+      </w:r>
+    </w:p>
+    <w:p>
+      <w:pPr>
+        <w:pStyle w:val="Ttulo2"/>
+      </w:pPr>
+      <w:r>
+        <w:lastRenderedPageBreak/>
+        <w:t>Modulo 4 – Métricas de rendimiento</w:t>
+      </w:r>
+    </w:p>
+    <w:p>
+      <w:pPr>
+        <w:pStyle w:val="Ttulo3"/>
+      </w:pPr>
+      <w:r>
+        <w:t>Fuentes de overhead en programas paralelos</w:t>
+      </w:r>
+    </w:p>
+    <w:p>
+      <w:pPr>
+        <w:pStyle w:val="Prrafodelista"/>
+        <w:numPr>
+          <w:ilvl w:val="0"/>
+          <w:numId w:val="33"/>
+        </w:numPr>
+      </w:pPr>
+      <w:r>
+        <w:t>Comunicación entre procesos</w:t>
+      </w:r>
+    </w:p>
+    <w:p>
+      <w:pPr>
+        <w:pStyle w:val="Prrafodelista"/>
+        <w:numPr>
+          <w:ilvl w:val="0"/>
+          <w:numId w:val="33"/>
+        </w:numPr>
+      </w:pPr>
+      <w:r>
+        <w:t>Procesadores ociosos: desequilibrado de carga, sincronización, componentes serie.</w:t>
+      </w:r>
+    </w:p>
+    <w:p>
+      <w:pPr>
+        <w:pStyle w:val="Prrafodelista"/>
+        <w:numPr>
+          <w:ilvl w:val="0"/>
+          <w:numId w:val="33"/>
+        </w:numPr>
+      </w:pPr>
+      <w:r>
+        <w:t>Exceso de computación con respecto al mejor algoritmo serie</w:t>
+      </w:r>
+    </w:p>
+    <w:p>
+      <w:pPr>
+        <w:pStyle w:val="Ttulo3"/>
+      </w:pPr>
+      <w:r>
+        <w:t>Métricas de rendimiento para programas paralelos</w:t>
+      </w:r>
+    </w:p>
+    <w:p>
+      <w:pPr>
+        <w:pStyle w:val="Prrafodelista"/>
+        <w:numPr>
+          <w:ilvl w:val="0"/>
+          <w:numId w:val="34"/>
+        </w:numPr>
+      </w:pPr>
+      <w:r>
+        <w:t>Tiempo de ejecución paralelo:</w:t>
+      </w:r>
+      <w:r>
+        <w:t xml:space="preserve"> tiempo empleado para resolver el problema en una plataforma paralela con p procesadores</w:t>
+      </w:r>
+    </w:p>
+    <w:p>
+      <m:oMathPara>
+        <m:oMath>
+          <m:sSub>
+            <m:sSubPr>
+              <m:ctrlPr>
+                <w:rPr>
+                  <w:rFonts w:ascii="Cambria Math" w:hAnsi="Cambria Math"/>
+                </w:rPr>
+              </m:ctrlPr>
+            </m:sSubPr>
+            <m:e>
+              <m:r>
+                <w:rPr>
+                  <w:rFonts w:ascii="Cambria Math" w:hAnsi="Cambria Math"/>
+                </w:rPr>
+                <m:t>T</m:t>
+              </m:r>
+            </m:e>
+            <m:sub>
+              <m:r>
+                <w:rPr>
+                  <w:rFonts w:ascii="Cambria Math" w:hAnsi="Cambria Math"/>
+                </w:rPr>
+                <m:t>p</m:t>
+              </m:r>
+            </m:sub>
+          </m:sSub>
+          <m:d>
+            <m:dPr>
+              <m:ctrlPr>
+                <w:rPr>
+                  <w:rFonts w:ascii="Cambria Math" w:hAnsi="Cambria Math"/>
+                  <w:i/>
+                </w:rPr>
+              </m:ctrlPr>
+            </m:dPr>
+            <m:e>
+              <m:r>
+                <w:rPr>
+                  <w:rFonts w:ascii="Cambria Math" w:hAnsi="Cambria Math"/>
+                </w:rPr>
+                <m:t>n,p</m:t>
+              </m:r>
+            </m:e>
+          </m:d>
+          <m:r>
+            <w:rPr>
+              <w:rFonts w:ascii="Cambria Math" w:hAnsi="Cambria Math"/>
+            </w:rPr>
+            <m:t>=</m:t>
+          </m:r>
+          <m:sSub>
+            <m:sSubPr>
+              <m:ctrlPr>
+                <w:rPr>
+                  <w:rFonts w:ascii="Cambria Math" w:hAnsi="Cambria Math"/>
+                </w:rPr>
+              </m:ctrlPr>
+            </m:sSubPr>
+            <m:e>
+              <m:r>
+                <w:rPr>
+                  <w:rFonts w:ascii="Cambria Math" w:hAnsi="Cambria Math"/>
+                </w:rPr>
+                <m:t>T</m:t>
+              </m:r>
+            </m:e>
+            <m:sub>
+              <m:r>
+                <w:rPr>
+                  <w:rFonts w:ascii="Cambria Math" w:hAnsi="Cambria Math"/>
+                </w:rPr>
+                <m:t>ari</m:t>
+              </m:r>
+            </m:sub>
+          </m:sSub>
+          <m:r>
+            <w:rPr>
+              <w:rFonts w:ascii="Cambria Math" w:hAnsi="Cambria Math"/>
+            </w:rPr>
+            <m:t>+</m:t>
+          </m:r>
+          <m:sSub>
+            <m:sSubPr>
+              <m:ctrlPr>
+                <w:rPr>
+                  <w:rFonts w:ascii="Cambria Math" w:hAnsi="Cambria Math"/>
+                </w:rPr>
+              </m:ctrlPr>
+            </m:sSubPr>
+            <m:e>
+              <m:r>
+                <w:rPr>
+                  <w:rFonts w:ascii="Cambria Math" w:hAnsi="Cambria Math"/>
+                </w:rPr>
+                <m:t>T</m:t>
+              </m:r>
+            </m:e>
+            <m:sub>
+              <m:r>
+                <w:rPr>
+                  <w:rFonts w:ascii="Cambria Math" w:hAnsi="Cambria Math"/>
+                </w:rPr>
+                <m:t>com</m:t>
+              </m:r>
+            </m:sub>
+          </m:sSub>
+        </m:oMath>
+      </m:oMathPara>
+    </w:p>
+    <w:p>
+      <w:pPr>
+        <w:pStyle w:val="Prrafodelista"/>
+        <w:numPr>
+          <w:ilvl w:val="0"/>
+          <w:numId w:val="34"/>
+        </w:numPr>
+      </w:pPr>
+      <w:r>
+        <w:t>Función de overhead total:</w:t>
+      </w:r>
+    </w:p>
+    <w:p>
+      <m:oMathPara>
+        <m:oMath>
+          <m:sSub>
+            <m:sSubPr>
+              <m:ctrlPr>
+                <w:rPr>
+                  <w:rFonts w:ascii="Cambria Math" w:hAnsi="Cambria Math"/>
+                </w:rPr>
+              </m:ctrlPr>
+            </m:sSubPr>
+            <m:e>
+              <m:r>
+                <w:rPr>
+                  <w:rFonts w:ascii="Cambria Math" w:hAnsi="Cambria Math"/>
+                </w:rPr>
+                <m:t>T</m:t>
+              </m:r>
+            </m:e>
+            <m:sub>
+              <m:r>
+                <w:rPr>
+                  <w:rFonts w:ascii="Cambria Math" w:hAnsi="Cambria Math"/>
+                </w:rPr>
+                <m:t>o</m:t>
+              </m:r>
+            </m:sub>
+          </m:sSub>
+          <m:r>
+            <w:rPr>
+              <w:rFonts w:ascii="Cambria Math" w:hAnsi="Cambria Math"/>
+            </w:rPr>
+            <m:t>=p*</m:t>
+          </m:r>
+          <m:sSub>
+            <m:sSubPr>
+              <m:ctrlPr>
+                <w:rPr>
+                  <w:rFonts w:ascii="Cambria Math" w:hAnsi="Cambria Math"/>
+                </w:rPr>
+              </m:ctrlPr>
+            </m:sSubPr>
+            <m:e>
+              <m:r>
+                <w:rPr>
+                  <w:rFonts w:ascii="Cambria Math" w:hAnsi="Cambria Math"/>
+                </w:rPr>
+                <m:t>T</m:t>
+              </m:r>
+            </m:e>
+            <m:sub>
+              <m:r>
+                <w:rPr>
+                  <w:rFonts w:ascii="Cambria Math" w:hAnsi="Cambria Math"/>
+                </w:rPr>
+                <m:t>p</m:t>
+              </m:r>
+            </m:sub>
+          </m:sSub>
+          <m:r>
+            <w:rPr>
+              <w:rFonts w:ascii="Cambria Math" w:hAnsi="Cambria Math"/>
+            </w:rPr>
+            <m:t>-</m:t>
+          </m:r>
+          <m:sSub>
+            <m:sSubPr>
+              <m:ctrlPr>
+                <w:rPr>
+                  <w:rFonts w:ascii="Cambria Math" w:hAnsi="Cambria Math"/>
+                </w:rPr>
+              </m:ctrlPr>
+            </m:sSubPr>
+            <m:e>
+              <m:r>
+                <w:rPr>
+                  <w:rFonts w:ascii="Cambria Math" w:hAnsi="Cambria Math"/>
+                </w:rPr>
+                <m:t>T</m:t>
+              </m:r>
+            </m:e>
+            <m:sub>
+              <m:r>
+                <w:rPr>
+                  <w:rFonts w:ascii="Cambria Math" w:hAnsi="Cambria Math"/>
+                </w:rPr>
+                <m:t>s</m:t>
+              </m:r>
+            </m:sub>
+          </m:sSub>
+        </m:oMath>
+      </m:oMathPara>
+    </w:p>
+    <w:p>
+      <w:pPr>
+        <w:pStyle w:val="Prrafodelista"/>
+        <w:numPr>
+          <w:ilvl w:val="0"/>
+          <w:numId w:val="34"/>
+        </w:numPr>
+      </w:pPr>
+      <w:r>
+        <w:t>Speedup: ganancia de rendimiento de la ejecución paralela, con respecto a la secuencial</w:t>
+      </w:r>
+    </w:p>
+    <w:p>
+      <w:pPr>
+        <w:rPr>
+          <w:rFonts w:eastAsiaTheme="minorEastAsia"/>
+        </w:rPr>
+      </w:pPr>
+      <m:oMathPara>
+        <m:oMath>
+          <m:r>
+            <w:rPr>
+              <w:rFonts w:ascii="Cambria Math" w:hAnsi="Cambria Math"/>
+            </w:rPr>
+            <m:t>S=</m:t>
+          </m:r>
+          <m:f>
+            <m:fPr>
+              <m:ctrlPr>
+                <w:rPr>
+                  <w:rFonts w:ascii="Cambria Math" w:hAnsi="Cambria Math"/>
+                </w:rPr>
+              </m:ctrlPr>
+            </m:fPr>
+            <m:num>
+              <m:sSub>
+                <m:sSubPr>
+                  <m:ctrlPr>
+                    <w:rPr>
+                      <w:rFonts w:ascii="Cambria Math" w:hAnsi="Cambria Math"/>
+                    </w:rPr>
+                  </m:ctrlPr>
+                </m:sSubPr>
+                <m:e>
+                  <m:r>
+                    <w:rPr>
+                      <w:rFonts w:ascii="Cambria Math" w:hAnsi="Cambria Math"/>
+                    </w:rPr>
+                    <m:t>T</m:t>
+                  </m:r>
+                </m:e>
+                <m:sub>
+                  <m:r>
+                    <w:rPr>
+                      <w:rFonts w:ascii="Cambria Math" w:hAnsi="Cambria Math"/>
+                    </w:rPr>
+                    <m:t>s</m:t>
+                  </m:r>
+                </m:sub>
+              </m:sSub>
+            </m:num>
+            <m:den>
+              <m:sSub>
+                <m:sSubPr>
+                  <m:ctrlPr>
+                    <w:rPr>
+                      <w:rFonts w:ascii="Cambria Math" w:hAnsi="Cambria Math"/>
+                    </w:rPr>
+                  </m:ctrlPr>
+                </m:sSubPr>
+                <m:e>
+                  <m:r>
+                    <w:rPr>
+                      <w:rFonts w:ascii="Cambria Math" w:hAnsi="Cambria Math"/>
+                    </w:rPr>
+                    <m:t>T</m:t>
+                  </m:r>
+                </m:e>
+                <m:sub>
+                  <m:r>
+                    <w:rPr>
+                      <w:rFonts w:ascii="Cambria Math" w:hAnsi="Cambria Math"/>
+                    </w:rPr>
+                    <m:t>p</m:t>
+                  </m:r>
+                </m:sub>
+              </m:sSub>
+            </m:den>
+          </m:f>
+          <m:r>
+            <w:rPr>
+              <w:rFonts w:ascii="Cambria Math" w:hAnsi="Cambria Math"/>
+            </w:rPr>
+            <m:t>(Límite teórico=p)</m:t>
+          </m:r>
+        </m:oMath>
+      </m:oMathPara>
+    </w:p>
+    <w:p>
+      <w:pPr>
+        <w:pStyle w:val="Prrafodelista"/>
+        <w:numPr>
+          <w:ilvl w:val="0"/>
+          <w:numId w:val="34"/>
+        </w:numPr>
+      </w:pPr>
+      <w:r>
+        <w:t>Eficiencia: mide la fracción de tiempo que un proceso es utilizado de forma útil (sin overhead)</w:t>
+      </w:r>
+    </w:p>
+    <w:p>
+      <w:pPr>
+        <w:rPr>
+          <w:rFonts w:eastAsiaTheme="minorEastAsia"/>
+        </w:rPr>
+      </w:pPr>
+      <m:oMathPara>
+        <m:oMath>
+          <m:r>
+            <w:rPr>
+              <w:rFonts w:ascii="Cambria Math" w:hAnsi="Cambria Math"/>
+            </w:rPr>
+            <m:t>E=</m:t>
+          </m:r>
+          <m:f>
+            <m:fPr>
+              <m:ctrlPr>
+                <w:rPr>
+                  <w:rFonts w:ascii="Cambria Math" w:hAnsi="Cambria Math"/>
+                  <w:i/>
+                </w:rPr>
+              </m:ctrlPr>
+            </m:fPr>
+            <m:num>
+              <m:r>
+                <w:rPr>
+                  <w:rFonts w:ascii="Cambria Math" w:hAnsi="Cambria Math"/>
+                </w:rPr>
+                <m:t>S</m:t>
+              </m:r>
+            </m:num>
+            <m:den>
+              <m:r>
+                <w:rPr>
+                  <w:rFonts w:ascii="Cambria Math" w:hAnsi="Cambria Math"/>
+                </w:rPr>
+                <m:t>p</m:t>
+              </m:r>
+            </m:den>
+          </m:f>
+          <m:r>
+            <w:rPr>
+              <w:rFonts w:ascii="Cambria Math" w:eastAsiaTheme="minorEastAsia" w:hAnsi="Cambria Math"/>
+            </w:rPr>
+            <m:t>=</m:t>
+          </m:r>
+          <m:f>
+            <m:fPr>
+              <m:ctrlPr>
+                <w:rPr>
+                  <w:rFonts w:ascii="Cambria Math" w:eastAsiaTheme="minorEastAsia" w:hAnsi="Cambria Math"/>
+                  <w:i/>
+                </w:rPr>
+              </m:ctrlPr>
+            </m:fPr>
+            <m:num>
+              <m:sSub>
+                <m:sSubPr>
+                  <m:ctrlPr>
+                    <w:rPr>
+                      <w:rFonts w:ascii="Cambria Math" w:hAnsi="Cambria Math"/>
+                    </w:rPr>
+                  </m:ctrlPr>
+                </m:sSubPr>
+                <m:e>
+                  <m:r>
+                    <w:rPr>
+                      <w:rFonts w:ascii="Cambria Math" w:hAnsi="Cambria Math"/>
+                    </w:rPr>
+                    <m:t>T</m:t>
+                  </m:r>
+                </m:e>
+                <m:sub>
+                  <m:r>
+                    <w:rPr>
+                      <w:rFonts w:ascii="Cambria Math" w:hAnsi="Cambria Math"/>
+                    </w:rPr>
+                    <m:t>s</m:t>
+                  </m:r>
+                </m:sub>
+              </m:sSub>
+            </m:num>
+            <m:den>
+              <m:r>
+                <w:rPr>
+                  <w:rFonts w:ascii="Cambria Math" w:eastAsiaTheme="minorEastAsia" w:hAnsi="Cambria Math"/>
+                </w:rPr>
+                <m:t>p*</m:t>
+              </m:r>
+              <m:sSub>
+                <m:sSubPr>
+                  <m:ctrlPr>
+                    <w:rPr>
+                      <w:rFonts w:ascii="Cambria Math" w:hAnsi="Cambria Math"/>
+                    </w:rPr>
+                  </m:ctrlPr>
+                </m:sSubPr>
+                <m:e>
+                  <m:r>
+                    <w:rPr>
+                      <w:rFonts w:ascii="Cambria Math" w:hAnsi="Cambria Math"/>
+                    </w:rPr>
+                    <m:t>T</m:t>
+                  </m:r>
+                </m:e>
+                <m:sub>
+                  <m:r>
+                    <w:rPr>
+                      <w:rFonts w:ascii="Cambria Math" w:hAnsi="Cambria Math"/>
+                    </w:rPr>
+                    <m:t>p</m:t>
+                  </m:r>
+                </m:sub>
+              </m:sSub>
+            </m:den>
+          </m:f>
+        </m:oMath>
+      </m:oMathPara>
+    </w:p>
+    <w:p>
+      <w:pPr>
+        <w:pStyle w:val="Prrafodelista"/>
+        <w:numPr>
+          <w:ilvl w:val="0"/>
+          <w:numId w:val="34"/>
+        </w:numPr>
+      </w:pPr>
+      <w:r>
+        <w:t>Coste</w:t>
+      </w:r>
+    </w:p>
+    <w:p>
+      <w:pPr>
+        <w:rPr>
+          <w:rFonts w:eastAsiaTheme="minorEastAsia"/>
+        </w:rPr>
+      </w:pPr>
+      <m:oMathPara>
+        <m:oMath>
+          <m:r>
+            <w:rPr>
+              <w:rFonts w:ascii="Cambria Math" w:hAnsi="Cambria Math"/>
+            </w:rPr>
+            <m:t>Coste=p*</m:t>
+          </m:r>
+          <m:sSub>
+            <m:sSubPr>
+              <m:ctrlPr>
+                <w:rPr>
+                  <w:rFonts w:ascii="Cambria Math" w:hAnsi="Cambria Math"/>
+                </w:rPr>
+              </m:ctrlPr>
+            </m:sSubPr>
+            <m:e>
+              <m:r>
+                <w:rPr>
+                  <w:rFonts w:ascii="Cambria Math" w:hAnsi="Cambria Math"/>
+                </w:rPr>
+                <m:t>T</m:t>
+              </m:r>
+            </m:e>
+            <m:sub>
+              <m:r>
+                <w:rPr>
+                  <w:rFonts w:ascii="Cambria Math" w:hAnsi="Cambria Math"/>
+                </w:rPr>
+                <m:t>p</m:t>
+              </m:r>
+            </m:sub>
+          </m:sSub>
+        </m:oMath>
+      </m:oMathPara>
+    </w:p>
+    <w:p>
+      <w:pPr>
+        <w:pStyle w:val="Ttulo3"/>
+      </w:pPr>
+      <w:r>
+        <w:t>Efectos de la granularidad en el rendimiento</w:t>
+      </w:r>
+    </w:p>
+    <w:p>
+      <w:pPr>
+        <w:pStyle w:val="Prrafodelista"/>
+        <w:numPr>
+          <w:ilvl w:val="0"/>
+          <w:numId w:val="34"/>
+        </w:numPr>
+      </w:pPr>
+      <w:r>
+        <w:t>Utilizar el máximo número de procesadores que el algoritmo permite no ser factible</w:t>
+      </w:r>
+    </w:p>
+    <w:p>
+      <w:pPr>
+        <w:pStyle w:val="Prrafodelista"/>
+        <w:numPr>
+          <w:ilvl w:val="0"/>
+          <w:numId w:val="34"/>
+        </w:numPr>
+      </w:pPr>
+      <w:r>
+        <w:t>Solución: sub</w:t>
+      </w:r>
+      <w:r>
+        <w:t xml:space="preserve"> </w:t>
+      </w:r>
+      <w:r>
+        <w:t>escala</w:t>
+      </w:r>
+      <w:r>
+        <w:t>r</w:t>
+      </w:r>
+      <w:r>
+        <w:t xml:space="preserve"> el sistema (aumentar la granularidad, y utilizar menos procesadores)</w:t>
+      </w:r>
+    </w:p>
+    <w:p>
+      <w:pPr>
+        <w:pStyle w:val="Prrafodelista"/>
+        <w:numPr>
+          <w:ilvl w:val="1"/>
+          <w:numId w:val="34"/>
+        </w:numPr>
+      </w:pPr>
+      <w:r>
+        <w:t>Si un sistema es óptimo en coste, sigue siéndolo tras sub escalarlo</w:t>
+      </w:r>
+    </w:p>
+    <w:p>
+      <w:pPr>
+        <w:pStyle w:val="Prrafodelista"/>
+        <w:numPr>
+          <w:ilvl w:val="1"/>
+          <w:numId w:val="34"/>
+        </w:numPr>
+      </w:pPr>
+      <w:r>
+        <w:t>Si un sistema no es óptimo en coste, puede o puede que no lo sea tras sub escalarlo</w:t>
+      </w:r>
+    </w:p>
+    <w:p>
+      <w:pPr>
+        <w:pStyle w:val="Ttulo3"/>
+      </w:pPr>
+      <w:r>
+        <w:t>Escalabilidad de los sistemas paralelos</w:t>
+      </w:r>
+    </w:p>
+    <w:p>
+      <w:r>
+        <w:t>Frecuentemente, los programas paralelos se testean en problemas pequeños con pocos elementos de procesamiento, para simplificar</w:t>
+      </w:r>
+    </w:p>
+    <w:p>
+      <w:pPr>
+        <w:pStyle w:val="Ttulo3"/>
+      </w:pPr>
+      <w:r>
+        <w:t>Función de iso</w:t>
+      </w:r>
+      <w:r>
+        <w:t>eficiencia</w:t>
+      </w:r>
+    </w:p>
+    <w:p>
+      <w:r>
+        <w:t>La función de isoeficiencia indica cuánto tiene que aumentar el tamaño del problema para poder incluir más procesadores sin que la Eficiencia del sistema se resienta</w:t>
+      </w:r>
+    </w:p>
+    <w:p>
+      <w:pPr>
+        <w:rPr>
+          <w:rFonts w:eastAsiaTheme="minorEastAsia"/>
+        </w:rPr>
+      </w:pPr>
+      <m:oMathPara>
+        <m:oMath>
+          <m:r>
+            <w:rPr>
+              <w:rFonts w:ascii="Cambria Math" w:hAnsi="Cambria Math"/>
+            </w:rPr>
+            <m:t>W=k*</m:t>
+          </m:r>
+          <m:sSub>
+            <m:sSubPr>
+              <m:ctrlPr>
+                <w:rPr>
+                  <w:rFonts w:ascii="Cambria Math" w:hAnsi="Cambria Math"/>
+                </w:rPr>
+              </m:ctrlPr>
+            </m:sSubPr>
+            <m:e>
+              <m:r>
+                <w:rPr>
+                  <w:rFonts w:ascii="Cambria Math" w:hAnsi="Cambria Math"/>
+                </w:rPr>
+                <m:t>T</m:t>
+              </m:r>
+            </m:e>
+            <m:sub>
+              <m:r>
+                <w:rPr>
+                  <w:rFonts w:ascii="Cambria Math" w:hAnsi="Cambria Math"/>
+                </w:rPr>
+                <m:t>p</m:t>
+              </m:r>
+            </m:sub>
+          </m:sSub>
+          <m:d>
+            <m:dPr>
+              <m:ctrlPr>
+                <w:rPr>
+                  <w:rFonts w:ascii="Cambria Math" w:hAnsi="Cambria Math"/>
+                  <w:i/>
+                </w:rPr>
+              </m:ctrlPr>
+            </m:dPr>
+            <m:e>
+              <m:r>
+                <w:rPr>
+                  <w:rFonts w:ascii="Cambria Math" w:hAnsi="Cambria Math"/>
+                </w:rPr>
+                <m:t>W</m:t>
+              </m:r>
+              <m:r>
+                <w:rPr>
+                  <w:rFonts w:ascii="Cambria Math" w:hAnsi="Cambria Math"/>
+                </w:rPr>
+                <m:t>,p</m:t>
+              </m:r>
+            </m:e>
+          </m:d>
+        </m:oMath>
+      </m:oMathPara>
     </w:p>
     <w:p/>
     <w:sectPr>
@@ -4348,6 +6536,119 @@
     </w:lvl>
   </w:abstractNum>
   <w:abstractNum w:abstractNumId="3" w15:restartNumberingAfterBreak="0">
+    <w:nsid w:val="0927541A"/>
+    <w:multiLevelType w:val="hybridMultilevel"/>
+    <w:tmpl w:val="46A46384"/>
+    <w:lvl w:ilvl="0" w:tplc="0C0A0001">
+      <w:start w:val="1"/>
+      <w:numFmt w:val="bullet"/>
+      <w:lvlText w:val=""/>
+      <w:lvlJc w:val="left"/>
+      <w:pPr>
+        <w:ind w:left="720" w:hanging="360"/>
+      </w:pPr>
+      <w:rPr>
+        <w:rFonts w:ascii="Symbol" w:hAnsi="Symbol" w:hint="default"/>
+      </w:rPr>
+    </w:lvl>
+    <w:lvl w:ilvl="1" w:tplc="0C0A0003" w:tentative="1">
+      <w:start w:val="1"/>
+      <w:numFmt w:val="bullet"/>
+      <w:lvlText w:val="o"/>
+      <w:lvlJc w:val="left"/>
+      <w:pPr>
+        <w:ind w:left="1440" w:hanging="360"/>
+      </w:pPr>
+      <w:rPr>
+        <w:rFonts w:ascii="Courier New" w:hAnsi="Courier New" w:cs="Courier New" w:hint="default"/>
+      </w:rPr>
+    </w:lvl>
+    <w:lvl w:ilvl="2" w:tplc="0C0A0005" w:tentative="1">
+      <w:start w:val="1"/>
+      <w:numFmt w:val="bullet"/>
+      <w:lvlText w:val=""/>
+      <w:lvlJc w:val="left"/>
+      <w:pPr>
+        <w:ind w:left="2160" w:hanging="360"/>
+      </w:pPr>
+      <w:rPr>
+        <w:rFonts w:ascii="Wingdings" w:hAnsi="Wingdings" w:hint="default"/>
+      </w:rPr>
+    </w:lvl>
+    <w:lvl w:ilvl="3" w:tplc="0C0A0001" w:tentative="1">
+      <w:start w:val="1"/>
+      <w:numFmt w:val="bullet"/>
+      <w:lvlText w:val=""/>
+      <w:lvlJc w:val="left"/>
+      <w:pPr>
+        <w:ind w:left="2880" w:hanging="360"/>
+      </w:pPr>
+      <w:rPr>
+        <w:rFonts w:ascii="Symbol" w:hAnsi="Symbol" w:hint="default"/>
+      </w:rPr>
+    </w:lvl>
+    <w:lvl w:ilvl="4" w:tplc="0C0A0003" w:tentative="1">
+      <w:start w:val="1"/>
+      <w:numFmt w:val="bullet"/>
+      <w:lvlText w:val="o"/>
+      <w:lvlJc w:val="left"/>
+      <w:pPr>
+        <w:ind w:left="3600" w:hanging="360"/>
+      </w:pPr>
+      <w:rPr>
+        <w:rFonts w:ascii="Courier New" w:hAnsi="Courier New" w:cs="Courier New" w:hint="default"/>
+      </w:rPr>
+    </w:lvl>
+    <w:lvl w:ilvl="5" w:tplc="0C0A0005" w:tentative="1">
+      <w:start w:val="1"/>
+      <w:numFmt w:val="bullet"/>
+      <w:lvlText w:val=""/>
+      <w:lvlJc w:val="left"/>
+      <w:pPr>
+        <w:ind w:left="4320" w:hanging="360"/>
+      </w:pPr>
+      <w:rPr>
+        <w:rFonts w:ascii="Wingdings" w:hAnsi="Wingdings" w:hint="default"/>
+      </w:rPr>
+    </w:lvl>
+    <w:lvl w:ilvl="6" w:tplc="0C0A0001" w:tentative="1">
+      <w:start w:val="1"/>
+      <w:numFmt w:val="bullet"/>
+      <w:lvlText w:val=""/>
+      <w:lvlJc w:val="left"/>
+      <w:pPr>
+        <w:ind w:left="5040" w:hanging="360"/>
+      </w:pPr>
+      <w:rPr>
+        <w:rFonts w:ascii="Symbol" w:hAnsi="Symbol" w:hint="default"/>
+      </w:rPr>
+    </w:lvl>
+    <w:lvl w:ilvl="7" w:tplc="0C0A0003" w:tentative="1">
+      <w:start w:val="1"/>
+      <w:numFmt w:val="bullet"/>
+      <w:lvlText w:val="o"/>
+      <w:lvlJc w:val="left"/>
+      <w:pPr>
+        <w:ind w:left="5760" w:hanging="360"/>
+      </w:pPr>
+      <w:rPr>
+        <w:rFonts w:ascii="Courier New" w:hAnsi="Courier New" w:cs="Courier New" w:hint="default"/>
+      </w:rPr>
+    </w:lvl>
+    <w:lvl w:ilvl="8" w:tplc="0C0A0005" w:tentative="1">
+      <w:start w:val="1"/>
+      <w:numFmt w:val="bullet"/>
+      <w:lvlText w:val=""/>
+      <w:lvlJc w:val="left"/>
+      <w:pPr>
+        <w:ind w:left="6480" w:hanging="360"/>
+      </w:pPr>
+      <w:rPr>
+        <w:rFonts w:ascii="Wingdings" w:hAnsi="Wingdings" w:hint="default"/>
+      </w:rPr>
+    </w:lvl>
+  </w:abstractNum>
+  <w:abstractNum w:abstractNumId="4" w15:restartNumberingAfterBreak="0">
     <w:nsid w:val="0FB54D50"/>
     <w:multiLevelType w:val="hybridMultilevel"/>
     <w:tmpl w:val="33745924"/>
@@ -4460,7 +6761,7 @@
       </w:rPr>
     </w:lvl>
   </w:abstractNum>
-  <w:abstractNum w:abstractNumId="4" w15:restartNumberingAfterBreak="0">
+  <w:abstractNum w:abstractNumId="5" w15:restartNumberingAfterBreak="0">
     <w:nsid w:val="105F3EF0"/>
     <w:multiLevelType w:val="hybridMultilevel"/>
     <w:tmpl w:val="7EB6A1E0"/>
@@ -4573,7 +6874,7 @@
       </w:rPr>
     </w:lvl>
   </w:abstractNum>
-  <w:abstractNum w:abstractNumId="5" w15:restartNumberingAfterBreak="0">
+  <w:abstractNum w:abstractNumId="6" w15:restartNumberingAfterBreak="0">
     <w:nsid w:val="16050018"/>
     <w:multiLevelType w:val="hybridMultilevel"/>
     <w:tmpl w:val="6FD80C7A"/>
@@ -4686,7 +6987,7 @@
       </w:rPr>
     </w:lvl>
   </w:abstractNum>
-  <w:abstractNum w:abstractNumId="6" w15:restartNumberingAfterBreak="0">
+  <w:abstractNum w:abstractNumId="7" w15:restartNumberingAfterBreak="0">
     <w:nsid w:val="18EC4429"/>
     <w:multiLevelType w:val="hybridMultilevel"/>
     <w:tmpl w:val="5664CBBC"/>
@@ -4799,7 +7100,7 @@
       </w:rPr>
     </w:lvl>
   </w:abstractNum>
-  <w:abstractNum w:abstractNumId="7" w15:restartNumberingAfterBreak="0">
+  <w:abstractNum w:abstractNumId="8" w15:restartNumberingAfterBreak="0">
     <w:nsid w:val="19561E3F"/>
     <w:multiLevelType w:val="hybridMultilevel"/>
     <w:tmpl w:val="23C484AA"/>
@@ -4912,7 +7213,7 @@
       </w:rPr>
     </w:lvl>
   </w:abstractNum>
-  <w:abstractNum w:abstractNumId="8" w15:restartNumberingAfterBreak="0">
+  <w:abstractNum w:abstractNumId="9" w15:restartNumberingAfterBreak="0">
     <w:nsid w:val="26747CD0"/>
     <w:multiLevelType w:val="hybridMultilevel"/>
     <w:tmpl w:val="F46ED3B0"/>
@@ -5025,7 +7326,120 @@
       </w:rPr>
     </w:lvl>
   </w:abstractNum>
-  <w:abstractNum w:abstractNumId="9" w15:restartNumberingAfterBreak="0">
+  <w:abstractNum w:abstractNumId="10" w15:restartNumberingAfterBreak="0">
+    <w:nsid w:val="275F293E"/>
+    <w:multiLevelType w:val="hybridMultilevel"/>
+    <w:tmpl w:val="CF7C4A78"/>
+    <w:lvl w:ilvl="0" w:tplc="0C0A0001">
+      <w:start w:val="1"/>
+      <w:numFmt w:val="bullet"/>
+      <w:lvlText w:val=""/>
+      <w:lvlJc w:val="left"/>
+      <w:pPr>
+        <w:ind w:left="720" w:hanging="360"/>
+      </w:pPr>
+      <w:rPr>
+        <w:rFonts w:ascii="Symbol" w:hAnsi="Symbol" w:hint="default"/>
+      </w:rPr>
+    </w:lvl>
+    <w:lvl w:ilvl="1" w:tplc="0C0A0003" w:tentative="1">
+      <w:start w:val="1"/>
+      <w:numFmt w:val="bullet"/>
+      <w:lvlText w:val="o"/>
+      <w:lvlJc w:val="left"/>
+      <w:pPr>
+        <w:ind w:left="1440" w:hanging="360"/>
+      </w:pPr>
+      <w:rPr>
+        <w:rFonts w:ascii="Courier New" w:hAnsi="Courier New" w:cs="Courier New" w:hint="default"/>
+      </w:rPr>
+    </w:lvl>
+    <w:lvl w:ilvl="2" w:tplc="0C0A0005" w:tentative="1">
+      <w:start w:val="1"/>
+      <w:numFmt w:val="bullet"/>
+      <w:lvlText w:val=""/>
+      <w:lvlJc w:val="left"/>
+      <w:pPr>
+        <w:ind w:left="2160" w:hanging="360"/>
+      </w:pPr>
+      <w:rPr>
+        <w:rFonts w:ascii="Wingdings" w:hAnsi="Wingdings" w:hint="default"/>
+      </w:rPr>
+    </w:lvl>
+    <w:lvl w:ilvl="3" w:tplc="0C0A0001" w:tentative="1">
+      <w:start w:val="1"/>
+      <w:numFmt w:val="bullet"/>
+      <w:lvlText w:val=""/>
+      <w:lvlJc w:val="left"/>
+      <w:pPr>
+        <w:ind w:left="2880" w:hanging="360"/>
+      </w:pPr>
+      <w:rPr>
+        <w:rFonts w:ascii="Symbol" w:hAnsi="Symbol" w:hint="default"/>
+      </w:rPr>
+    </w:lvl>
+    <w:lvl w:ilvl="4" w:tplc="0C0A0003" w:tentative="1">
+      <w:start w:val="1"/>
+      <w:numFmt w:val="bullet"/>
+      <w:lvlText w:val="o"/>
+      <w:lvlJc w:val="left"/>
+      <w:pPr>
+        <w:ind w:left="3600" w:hanging="360"/>
+      </w:pPr>
+      <w:rPr>
+        <w:rFonts w:ascii="Courier New" w:hAnsi="Courier New" w:cs="Courier New" w:hint="default"/>
+      </w:rPr>
+    </w:lvl>
+    <w:lvl w:ilvl="5" w:tplc="0C0A0005" w:tentative="1">
+      <w:start w:val="1"/>
+      <w:numFmt w:val="bullet"/>
+      <w:lvlText w:val=""/>
+      <w:lvlJc w:val="left"/>
+      <w:pPr>
+        <w:ind w:left="4320" w:hanging="360"/>
+      </w:pPr>
+      <w:rPr>
+        <w:rFonts w:ascii="Wingdings" w:hAnsi="Wingdings" w:hint="default"/>
+      </w:rPr>
+    </w:lvl>
+    <w:lvl w:ilvl="6" w:tplc="0C0A0001" w:tentative="1">
+      <w:start w:val="1"/>
+      <w:numFmt w:val="bullet"/>
+      <w:lvlText w:val=""/>
+      <w:lvlJc w:val="left"/>
+      <w:pPr>
+        <w:ind w:left="5040" w:hanging="360"/>
+      </w:pPr>
+      <w:rPr>
+        <w:rFonts w:ascii="Symbol" w:hAnsi="Symbol" w:hint="default"/>
+      </w:rPr>
+    </w:lvl>
+    <w:lvl w:ilvl="7" w:tplc="0C0A0003" w:tentative="1">
+      <w:start w:val="1"/>
+      <w:numFmt w:val="bullet"/>
+      <w:lvlText w:val="o"/>
+      <w:lvlJc w:val="left"/>
+      <w:pPr>
+        <w:ind w:left="5760" w:hanging="360"/>
+      </w:pPr>
+      <w:rPr>
+        <w:rFonts w:ascii="Courier New" w:hAnsi="Courier New" w:cs="Courier New" w:hint="default"/>
+      </w:rPr>
+    </w:lvl>
+    <w:lvl w:ilvl="8" w:tplc="0C0A0005" w:tentative="1">
+      <w:start w:val="1"/>
+      <w:numFmt w:val="bullet"/>
+      <w:lvlText w:val=""/>
+      <w:lvlJc w:val="left"/>
+      <w:pPr>
+        <w:ind w:left="6480" w:hanging="360"/>
+      </w:pPr>
+      <w:rPr>
+        <w:rFonts w:ascii="Wingdings" w:hAnsi="Wingdings" w:hint="default"/>
+      </w:rPr>
+    </w:lvl>
+  </w:abstractNum>
+  <w:abstractNum w:abstractNumId="11" w15:restartNumberingAfterBreak="0">
     <w:nsid w:val="2A386713"/>
     <w:multiLevelType w:val="hybridMultilevel"/>
     <w:tmpl w:val="3216E958"/>
@@ -5138,7 +7552,120 @@
       </w:rPr>
     </w:lvl>
   </w:abstractNum>
-  <w:abstractNum w:abstractNumId="10" w15:restartNumberingAfterBreak="0">
+  <w:abstractNum w:abstractNumId="12" w15:restartNumberingAfterBreak="0">
+    <w:nsid w:val="359A1BBC"/>
+    <w:multiLevelType w:val="hybridMultilevel"/>
+    <w:tmpl w:val="CF56B448"/>
+    <w:lvl w:ilvl="0" w:tplc="0C0A0001">
+      <w:start w:val="1"/>
+      <w:numFmt w:val="bullet"/>
+      <w:lvlText w:val=""/>
+      <w:lvlJc w:val="left"/>
+      <w:pPr>
+        <w:ind w:left="720" w:hanging="360"/>
+      </w:pPr>
+      <w:rPr>
+        <w:rFonts w:ascii="Symbol" w:hAnsi="Symbol" w:hint="default"/>
+      </w:rPr>
+    </w:lvl>
+    <w:lvl w:ilvl="1" w:tplc="0C0A0003">
+      <w:start w:val="1"/>
+      <w:numFmt w:val="bullet"/>
+      <w:lvlText w:val="o"/>
+      <w:lvlJc w:val="left"/>
+      <w:pPr>
+        <w:ind w:left="1440" w:hanging="360"/>
+      </w:pPr>
+      <w:rPr>
+        <w:rFonts w:ascii="Courier New" w:hAnsi="Courier New" w:cs="Courier New" w:hint="default"/>
+      </w:rPr>
+    </w:lvl>
+    <w:lvl w:ilvl="2" w:tplc="0C0A0005" w:tentative="1">
+      <w:start w:val="1"/>
+      <w:numFmt w:val="bullet"/>
+      <w:lvlText w:val=""/>
+      <w:lvlJc w:val="left"/>
+      <w:pPr>
+        <w:ind w:left="2160" w:hanging="360"/>
+      </w:pPr>
+      <w:rPr>
+        <w:rFonts w:ascii="Wingdings" w:hAnsi="Wingdings" w:hint="default"/>
+      </w:rPr>
+    </w:lvl>
+    <w:lvl w:ilvl="3" w:tplc="0C0A0001" w:tentative="1">
+      <w:start w:val="1"/>
+      <w:numFmt w:val="bullet"/>
+      <w:lvlText w:val=""/>
+      <w:lvlJc w:val="left"/>
+      <w:pPr>
+        <w:ind w:left="2880" w:hanging="360"/>
+      </w:pPr>
+      <w:rPr>
+        <w:rFonts w:ascii="Symbol" w:hAnsi="Symbol" w:hint="default"/>
+      </w:rPr>
+    </w:lvl>
+    <w:lvl w:ilvl="4" w:tplc="0C0A0003" w:tentative="1">
+      <w:start w:val="1"/>
+      <w:numFmt w:val="bullet"/>
+      <w:lvlText w:val="o"/>
+      <w:lvlJc w:val="left"/>
+      <w:pPr>
+        <w:ind w:left="3600" w:hanging="360"/>
+      </w:pPr>
+      <w:rPr>
+        <w:rFonts w:ascii="Courier New" w:hAnsi="Courier New" w:cs="Courier New" w:hint="default"/>
+      </w:rPr>
+    </w:lvl>
+    <w:lvl w:ilvl="5" w:tplc="0C0A0005" w:tentative="1">
+      <w:start w:val="1"/>
+      <w:numFmt w:val="bullet"/>
+      <w:lvlText w:val=""/>
+      <w:lvlJc w:val="left"/>
+      <w:pPr>
+        <w:ind w:left="4320" w:hanging="360"/>
+      </w:pPr>
+      <w:rPr>
+        <w:rFonts w:ascii="Wingdings" w:hAnsi="Wingdings" w:hint="default"/>
+      </w:rPr>
+    </w:lvl>
+    <w:lvl w:ilvl="6" w:tplc="0C0A0001" w:tentative="1">
+      <w:start w:val="1"/>
+      <w:numFmt w:val="bullet"/>
+      <w:lvlText w:val=""/>
+      <w:lvlJc w:val="left"/>
+      <w:pPr>
+        <w:ind w:left="5040" w:hanging="360"/>
+      </w:pPr>
+      <w:rPr>
+        <w:rFonts w:ascii="Symbol" w:hAnsi="Symbol" w:hint="default"/>
+      </w:rPr>
+    </w:lvl>
+    <w:lvl w:ilvl="7" w:tplc="0C0A0003" w:tentative="1">
+      <w:start w:val="1"/>
+      <w:numFmt w:val="bullet"/>
+      <w:lvlText w:val="o"/>
+      <w:lvlJc w:val="left"/>
+      <w:pPr>
+        <w:ind w:left="5760" w:hanging="360"/>
+      </w:pPr>
+      <w:rPr>
+        <w:rFonts w:ascii="Courier New" w:hAnsi="Courier New" w:cs="Courier New" w:hint="default"/>
+      </w:rPr>
+    </w:lvl>
+    <w:lvl w:ilvl="8" w:tplc="0C0A0005" w:tentative="1">
+      <w:start w:val="1"/>
+      <w:numFmt w:val="bullet"/>
+      <w:lvlText w:val=""/>
+      <w:lvlJc w:val="left"/>
+      <w:pPr>
+        <w:ind w:left="6480" w:hanging="360"/>
+      </w:pPr>
+      <w:rPr>
+        <w:rFonts w:ascii="Wingdings" w:hAnsi="Wingdings" w:hint="default"/>
+      </w:rPr>
+    </w:lvl>
+  </w:abstractNum>
+  <w:abstractNum w:abstractNumId="13" w15:restartNumberingAfterBreak="0">
     <w:nsid w:val="43DA393E"/>
     <w:multiLevelType w:val="hybridMultilevel"/>
     <w:tmpl w:val="76784DD4"/>
@@ -5251,7 +7778,7 @@
       </w:rPr>
     </w:lvl>
   </w:abstractNum>
-  <w:abstractNum w:abstractNumId="11" w15:restartNumberingAfterBreak="0">
+  <w:abstractNum w:abstractNumId="14" w15:restartNumberingAfterBreak="0">
     <w:nsid w:val="464923A5"/>
     <w:multiLevelType w:val="hybridMultilevel"/>
     <w:tmpl w:val="3C6EDBD6"/>
@@ -5364,7 +7891,7 @@
       </w:rPr>
     </w:lvl>
   </w:abstractNum>
-  <w:abstractNum w:abstractNumId="12" w15:restartNumberingAfterBreak="0">
+  <w:abstractNum w:abstractNumId="15" w15:restartNumberingAfterBreak="0">
     <w:nsid w:val="47030678"/>
     <w:multiLevelType w:val="hybridMultilevel"/>
     <w:tmpl w:val="C4EE79F0"/>
@@ -5477,7 +8004,120 @@
       </w:rPr>
     </w:lvl>
   </w:abstractNum>
-  <w:abstractNum w:abstractNumId="13" w15:restartNumberingAfterBreak="0">
+  <w:abstractNum w:abstractNumId="16" w15:restartNumberingAfterBreak="0">
+    <w:nsid w:val="48494D71"/>
+    <w:multiLevelType w:val="hybridMultilevel"/>
+    <w:tmpl w:val="75026BA4"/>
+    <w:lvl w:ilvl="0" w:tplc="0C0A0001">
+      <w:start w:val="1"/>
+      <w:numFmt w:val="bullet"/>
+      <w:lvlText w:val=""/>
+      <w:lvlJc w:val="left"/>
+      <w:pPr>
+        <w:ind w:left="720" w:hanging="360"/>
+      </w:pPr>
+      <w:rPr>
+        <w:rFonts w:ascii="Symbol" w:hAnsi="Symbol" w:hint="default"/>
+      </w:rPr>
+    </w:lvl>
+    <w:lvl w:ilvl="1" w:tplc="0C0A0003" w:tentative="1">
+      <w:start w:val="1"/>
+      <w:numFmt w:val="bullet"/>
+      <w:lvlText w:val="o"/>
+      <w:lvlJc w:val="left"/>
+      <w:pPr>
+        <w:ind w:left="1440" w:hanging="360"/>
+      </w:pPr>
+      <w:rPr>
+        <w:rFonts w:ascii="Courier New" w:hAnsi="Courier New" w:cs="Courier New" w:hint="default"/>
+      </w:rPr>
+    </w:lvl>
+    <w:lvl w:ilvl="2" w:tplc="0C0A0005" w:tentative="1">
+      <w:start w:val="1"/>
+      <w:numFmt w:val="bullet"/>
+      <w:lvlText w:val=""/>
+      <w:lvlJc w:val="left"/>
+      <w:pPr>
+        <w:ind w:left="2160" w:hanging="360"/>
+      </w:pPr>
+      <w:rPr>
+        <w:rFonts w:ascii="Wingdings" w:hAnsi="Wingdings" w:hint="default"/>
+      </w:rPr>
+    </w:lvl>
+    <w:lvl w:ilvl="3" w:tplc="0C0A0001" w:tentative="1">
+      <w:start w:val="1"/>
+      <w:numFmt w:val="bullet"/>
+      <w:lvlText w:val=""/>
+      <w:lvlJc w:val="left"/>
+      <w:pPr>
+        <w:ind w:left="2880" w:hanging="360"/>
+      </w:pPr>
+      <w:rPr>
+        <w:rFonts w:ascii="Symbol" w:hAnsi="Symbol" w:hint="default"/>
+      </w:rPr>
+    </w:lvl>
+    <w:lvl w:ilvl="4" w:tplc="0C0A0003" w:tentative="1">
+      <w:start w:val="1"/>
+      <w:numFmt w:val="bullet"/>
+      <w:lvlText w:val="o"/>
+      <w:lvlJc w:val="left"/>
+      <w:pPr>
+        <w:ind w:left="3600" w:hanging="360"/>
+      </w:pPr>
+      <w:rPr>
+        <w:rFonts w:ascii="Courier New" w:hAnsi="Courier New" w:cs="Courier New" w:hint="default"/>
+      </w:rPr>
+    </w:lvl>
+    <w:lvl w:ilvl="5" w:tplc="0C0A0005" w:tentative="1">
+      <w:start w:val="1"/>
+      <w:numFmt w:val="bullet"/>
+      <w:lvlText w:val=""/>
+      <w:lvlJc w:val="left"/>
+      <w:pPr>
+        <w:ind w:left="4320" w:hanging="360"/>
+      </w:pPr>
+      <w:rPr>
+        <w:rFonts w:ascii="Wingdings" w:hAnsi="Wingdings" w:hint="default"/>
+      </w:rPr>
+    </w:lvl>
+    <w:lvl w:ilvl="6" w:tplc="0C0A0001" w:tentative="1">
+      <w:start w:val="1"/>
+      <w:numFmt w:val="bullet"/>
+      <w:lvlText w:val=""/>
+      <w:lvlJc w:val="left"/>
+      <w:pPr>
+        <w:ind w:left="5040" w:hanging="360"/>
+      </w:pPr>
+      <w:rPr>
+        <w:rFonts w:ascii="Symbol" w:hAnsi="Symbol" w:hint="default"/>
+      </w:rPr>
+    </w:lvl>
+    <w:lvl w:ilvl="7" w:tplc="0C0A0003" w:tentative="1">
+      <w:start w:val="1"/>
+      <w:numFmt w:val="bullet"/>
+      <w:lvlText w:val="o"/>
+      <w:lvlJc w:val="left"/>
+      <w:pPr>
+        <w:ind w:left="5760" w:hanging="360"/>
+      </w:pPr>
+      <w:rPr>
+        <w:rFonts w:ascii="Courier New" w:hAnsi="Courier New" w:cs="Courier New" w:hint="default"/>
+      </w:rPr>
+    </w:lvl>
+    <w:lvl w:ilvl="8" w:tplc="0C0A0005" w:tentative="1">
+      <w:start w:val="1"/>
+      <w:numFmt w:val="bullet"/>
+      <w:lvlText w:val=""/>
+      <w:lvlJc w:val="left"/>
+      <w:pPr>
+        <w:ind w:left="6480" w:hanging="360"/>
+      </w:pPr>
+      <w:rPr>
+        <w:rFonts w:ascii="Wingdings" w:hAnsi="Wingdings" w:hint="default"/>
+      </w:rPr>
+    </w:lvl>
+  </w:abstractNum>
+  <w:abstractNum w:abstractNumId="17" w15:restartNumberingAfterBreak="0">
     <w:nsid w:val="4CD67D2F"/>
     <w:multiLevelType w:val="hybridMultilevel"/>
     <w:tmpl w:val="8B2ECC4A"/>
@@ -5590,7 +8230,7 @@
       </w:rPr>
     </w:lvl>
   </w:abstractNum>
-  <w:abstractNum w:abstractNumId="14" w15:restartNumberingAfterBreak="0">
+  <w:abstractNum w:abstractNumId="18" w15:restartNumberingAfterBreak="0">
     <w:nsid w:val="4DD102FC"/>
     <w:multiLevelType w:val="hybridMultilevel"/>
     <w:tmpl w:val="64847F7A"/>
@@ -5703,7 +8343,7 @@
       </w:rPr>
     </w:lvl>
   </w:abstractNum>
-  <w:abstractNum w:abstractNumId="15" w15:restartNumberingAfterBreak="0">
+  <w:abstractNum w:abstractNumId="19" w15:restartNumberingAfterBreak="0">
     <w:nsid w:val="4FCF773F"/>
     <w:multiLevelType w:val="hybridMultilevel"/>
     <w:tmpl w:val="DAD6D6A4"/>
@@ -5816,7 +8456,120 @@
       </w:rPr>
     </w:lvl>
   </w:abstractNum>
-  <w:abstractNum w:abstractNumId="16" w15:restartNumberingAfterBreak="0">
+  <w:abstractNum w:abstractNumId="20" w15:restartNumberingAfterBreak="0">
+    <w:nsid w:val="4FF942A4"/>
+    <w:multiLevelType w:val="hybridMultilevel"/>
+    <w:tmpl w:val="ABBCFDBC"/>
+    <w:lvl w:ilvl="0" w:tplc="0C0A0001">
+      <w:start w:val="1"/>
+      <w:numFmt w:val="bullet"/>
+      <w:lvlText w:val=""/>
+      <w:lvlJc w:val="left"/>
+      <w:pPr>
+        <w:ind w:left="720" w:hanging="360"/>
+      </w:pPr>
+      <w:rPr>
+        <w:rFonts w:ascii="Symbol" w:hAnsi="Symbol" w:hint="default"/>
+      </w:rPr>
+    </w:lvl>
+    <w:lvl w:ilvl="1" w:tplc="0C0A0003" w:tentative="1">
+      <w:start w:val="1"/>
+      <w:numFmt w:val="bullet"/>
+      <w:lvlText w:val="o"/>
+      <w:lvlJc w:val="left"/>
+      <w:pPr>
+        <w:ind w:left="1440" w:hanging="360"/>
+      </w:pPr>
+      <w:rPr>
+        <w:rFonts w:ascii="Courier New" w:hAnsi="Courier New" w:cs="Courier New" w:hint="default"/>
+      </w:rPr>
+    </w:lvl>
+    <w:lvl w:ilvl="2" w:tplc="0C0A0005" w:tentative="1">
+      <w:start w:val="1"/>
+      <w:numFmt w:val="bullet"/>
+      <w:lvlText w:val=""/>
+      <w:lvlJc w:val="left"/>
+      <w:pPr>
+        <w:ind w:left="2160" w:hanging="360"/>
+      </w:pPr>
+      <w:rPr>
+        <w:rFonts w:ascii="Wingdings" w:hAnsi="Wingdings" w:hint="default"/>
+      </w:rPr>
+    </w:lvl>
+    <w:lvl w:ilvl="3" w:tplc="0C0A0001" w:tentative="1">
+      <w:start w:val="1"/>
+      <w:numFmt w:val="bullet"/>
+      <w:lvlText w:val=""/>
+      <w:lvlJc w:val="left"/>
+      <w:pPr>
+        <w:ind w:left="2880" w:hanging="360"/>
+      </w:pPr>
+      <w:rPr>
+        <w:rFonts w:ascii="Symbol" w:hAnsi="Symbol" w:hint="default"/>
+      </w:rPr>
+    </w:lvl>
+    <w:lvl w:ilvl="4" w:tplc="0C0A0003" w:tentative="1">
+      <w:start w:val="1"/>
+      <w:numFmt w:val="bullet"/>
+      <w:lvlText w:val="o"/>
+      <w:lvlJc w:val="left"/>
+      <w:pPr>
+        <w:ind w:left="3600" w:hanging="360"/>
+      </w:pPr>
+      <w:rPr>
+        <w:rFonts w:ascii="Courier New" w:hAnsi="Courier New" w:cs="Courier New" w:hint="default"/>
+      </w:rPr>
+    </w:lvl>
+    <w:lvl w:ilvl="5" w:tplc="0C0A0005" w:tentative="1">
+      <w:start w:val="1"/>
+      <w:numFmt w:val="bullet"/>
+      <w:lvlText w:val=""/>
+      <w:lvlJc w:val="left"/>
+      <w:pPr>
+        <w:ind w:left="4320" w:hanging="360"/>
+      </w:pPr>
+      <w:rPr>
+        <w:rFonts w:ascii="Wingdings" w:hAnsi="Wingdings" w:hint="default"/>
+      </w:rPr>
+    </w:lvl>
+    <w:lvl w:ilvl="6" w:tplc="0C0A0001" w:tentative="1">
+      <w:start w:val="1"/>
+      <w:numFmt w:val="bullet"/>
+      <w:lvlText w:val=""/>
+      <w:lvlJc w:val="left"/>
+      <w:pPr>
+        <w:ind w:left="5040" w:hanging="360"/>
+      </w:pPr>
+      <w:rPr>
+        <w:rFonts w:ascii="Symbol" w:hAnsi="Symbol" w:hint="default"/>
+      </w:rPr>
+    </w:lvl>
+    <w:lvl w:ilvl="7" w:tplc="0C0A0003" w:tentative="1">
+      <w:start w:val="1"/>
+      <w:numFmt w:val="bullet"/>
+      <w:lvlText w:val="o"/>
+      <w:lvlJc w:val="left"/>
+      <w:pPr>
+        <w:ind w:left="5760" w:hanging="360"/>
+      </w:pPr>
+      <w:rPr>
+        <w:rFonts w:ascii="Courier New" w:hAnsi="Courier New" w:cs="Courier New" w:hint="default"/>
+      </w:rPr>
+    </w:lvl>
+    <w:lvl w:ilvl="8" w:tplc="0C0A0005" w:tentative="1">
+      <w:start w:val="1"/>
+      <w:numFmt w:val="bullet"/>
+      <w:lvlText w:val=""/>
+      <w:lvlJc w:val="left"/>
+      <w:pPr>
+        <w:ind w:left="6480" w:hanging="360"/>
+      </w:pPr>
+      <w:rPr>
+        <w:rFonts w:ascii="Wingdings" w:hAnsi="Wingdings" w:hint="default"/>
+      </w:rPr>
+    </w:lvl>
+  </w:abstractNum>
+  <w:abstractNum w:abstractNumId="21" w15:restartNumberingAfterBreak="0">
     <w:nsid w:val="541458CD"/>
     <w:multiLevelType w:val="hybridMultilevel"/>
     <w:tmpl w:val="CFDCBF9A"/>
@@ -5929,7 +8682,346 @@
       </w:rPr>
     </w:lvl>
   </w:abstractNum>
-  <w:abstractNum w:abstractNumId="17" w15:restartNumberingAfterBreak="0">
+  <w:abstractNum w:abstractNumId="22" w15:restartNumberingAfterBreak="0">
+    <w:nsid w:val="547E2141"/>
+    <w:multiLevelType w:val="hybridMultilevel"/>
+    <w:tmpl w:val="D88AA988"/>
+    <w:lvl w:ilvl="0" w:tplc="0C0A0001">
+      <w:start w:val="1"/>
+      <w:numFmt w:val="bullet"/>
+      <w:lvlText w:val=""/>
+      <w:lvlJc w:val="left"/>
+      <w:pPr>
+        <w:ind w:left="720" w:hanging="360"/>
+      </w:pPr>
+      <w:rPr>
+        <w:rFonts w:ascii="Symbol" w:hAnsi="Symbol" w:hint="default"/>
+      </w:rPr>
+    </w:lvl>
+    <w:lvl w:ilvl="1" w:tplc="0C0A0003">
+      <w:start w:val="1"/>
+      <w:numFmt w:val="bullet"/>
+      <w:lvlText w:val="o"/>
+      <w:lvlJc w:val="left"/>
+      <w:pPr>
+        <w:ind w:left="1440" w:hanging="360"/>
+      </w:pPr>
+      <w:rPr>
+        <w:rFonts w:ascii="Courier New" w:hAnsi="Courier New" w:cs="Courier New" w:hint="default"/>
+      </w:rPr>
+    </w:lvl>
+    <w:lvl w:ilvl="2" w:tplc="0C0A0005" w:tentative="1">
+      <w:start w:val="1"/>
+      <w:numFmt w:val="bullet"/>
+      <w:lvlText w:val=""/>
+      <w:lvlJc w:val="left"/>
+      <w:pPr>
+        <w:ind w:left="2160" w:hanging="360"/>
+      </w:pPr>
+      <w:rPr>
+        <w:rFonts w:ascii="Wingdings" w:hAnsi="Wingdings" w:hint="default"/>
+      </w:rPr>
+    </w:lvl>
+    <w:lvl w:ilvl="3" w:tplc="0C0A0001" w:tentative="1">
+      <w:start w:val="1"/>
+      <w:numFmt w:val="bullet"/>
+      <w:lvlText w:val=""/>
+      <w:lvlJc w:val="left"/>
+      <w:pPr>
+        <w:ind w:left="2880" w:hanging="360"/>
+      </w:pPr>
+      <w:rPr>
+        <w:rFonts w:ascii="Symbol" w:hAnsi="Symbol" w:hint="default"/>
+      </w:rPr>
+    </w:lvl>
+    <w:lvl w:ilvl="4" w:tplc="0C0A0003" w:tentative="1">
+      <w:start w:val="1"/>
+      <w:numFmt w:val="bullet"/>
+      <w:lvlText w:val="o"/>
+      <w:lvlJc w:val="left"/>
+      <w:pPr>
+        <w:ind w:left="3600" w:hanging="360"/>
+      </w:pPr>
+      <w:rPr>
+        <w:rFonts w:ascii="Courier New" w:hAnsi="Courier New" w:cs="Courier New" w:hint="default"/>
+      </w:rPr>
+    </w:lvl>
+    <w:lvl w:ilvl="5" w:tplc="0C0A0005" w:tentative="1">
+      <w:start w:val="1"/>
+      <w:numFmt w:val="bullet"/>
+      <w:lvlText w:val=""/>
+      <w:lvlJc w:val="left"/>
+      <w:pPr>
+        <w:ind w:left="4320" w:hanging="360"/>
+      </w:pPr>
+      <w:rPr>
+        <w:rFonts w:ascii="Wingdings" w:hAnsi="Wingdings" w:hint="default"/>
+      </w:rPr>
+    </w:lvl>
+    <w:lvl w:ilvl="6" w:tplc="0C0A0001" w:tentative="1">
+      <w:start w:val="1"/>
+      <w:numFmt w:val="bullet"/>
+      <w:lvlText w:val=""/>
+      <w:lvlJc w:val="left"/>
+      <w:pPr>
+        <w:ind w:left="5040" w:hanging="360"/>
+      </w:pPr>
+      <w:rPr>
+        <w:rFonts w:ascii="Symbol" w:hAnsi="Symbol" w:hint="default"/>
+      </w:rPr>
+    </w:lvl>
+    <w:lvl w:ilvl="7" w:tplc="0C0A0003" w:tentative="1">
+      <w:start w:val="1"/>
+      <w:numFmt w:val="bullet"/>
+      <w:lvlText w:val="o"/>
+      <w:lvlJc w:val="left"/>
+      <w:pPr>
+        <w:ind w:left="5760" w:hanging="360"/>
+      </w:pPr>
+      <w:rPr>
+        <w:rFonts w:ascii="Courier New" w:hAnsi="Courier New" w:cs="Courier New" w:hint="default"/>
+      </w:rPr>
+    </w:lvl>
+    <w:lvl w:ilvl="8" w:tplc="0C0A0005" w:tentative="1">
+      <w:start w:val="1"/>
+      <w:numFmt w:val="bullet"/>
+      <w:lvlText w:val=""/>
+      <w:lvlJc w:val="left"/>
+      <w:pPr>
+        <w:ind w:left="6480" w:hanging="360"/>
+      </w:pPr>
+      <w:rPr>
+        <w:rFonts w:ascii="Wingdings" w:hAnsi="Wingdings" w:hint="default"/>
+      </w:rPr>
+    </w:lvl>
+  </w:abstractNum>
+  <w:abstractNum w:abstractNumId="23" w15:restartNumberingAfterBreak="0">
+    <w:nsid w:val="54895D00"/>
+    <w:multiLevelType w:val="hybridMultilevel"/>
+    <w:tmpl w:val="35AEDE24"/>
+    <w:lvl w:ilvl="0" w:tplc="0C0A0001">
+      <w:start w:val="1"/>
+      <w:numFmt w:val="bullet"/>
+      <w:lvlText w:val=""/>
+      <w:lvlJc w:val="left"/>
+      <w:pPr>
+        <w:ind w:left="720" w:hanging="360"/>
+      </w:pPr>
+      <w:rPr>
+        <w:rFonts w:ascii="Symbol" w:hAnsi="Symbol" w:hint="default"/>
+      </w:rPr>
+    </w:lvl>
+    <w:lvl w:ilvl="1" w:tplc="0C0A0003" w:tentative="1">
+      <w:start w:val="1"/>
+      <w:numFmt w:val="bullet"/>
+      <w:lvlText w:val="o"/>
+      <w:lvlJc w:val="left"/>
+      <w:pPr>
+        <w:ind w:left="1440" w:hanging="360"/>
+      </w:pPr>
+      <w:rPr>
+        <w:rFonts w:ascii="Courier New" w:hAnsi="Courier New" w:cs="Courier New" w:hint="default"/>
+      </w:rPr>
+    </w:lvl>
+    <w:lvl w:ilvl="2" w:tplc="0C0A0005" w:tentative="1">
+      <w:start w:val="1"/>
+      <w:numFmt w:val="bullet"/>
+      <w:lvlText w:val=""/>
+      <w:lvlJc w:val="left"/>
+      <w:pPr>
+        <w:ind w:left="2160" w:hanging="360"/>
+      </w:pPr>
+      <w:rPr>
+        <w:rFonts w:ascii="Wingdings" w:hAnsi="Wingdings" w:hint="default"/>
+      </w:rPr>
+    </w:lvl>
+    <w:lvl w:ilvl="3" w:tplc="0C0A0001" w:tentative="1">
+      <w:start w:val="1"/>
+      <w:numFmt w:val="bullet"/>
+      <w:lvlText w:val=""/>
+      <w:lvlJc w:val="left"/>
+      <w:pPr>
+        <w:ind w:left="2880" w:hanging="360"/>
+      </w:pPr>
+      <w:rPr>
+        <w:rFonts w:ascii="Symbol" w:hAnsi="Symbol" w:hint="default"/>
+      </w:rPr>
+    </w:lvl>
+    <w:lvl w:ilvl="4" w:tplc="0C0A0003" w:tentative="1">
+      <w:start w:val="1"/>
+      <w:numFmt w:val="bullet"/>
+      <w:lvlText w:val="o"/>
+      <w:lvlJc w:val="left"/>
+      <w:pPr>
+        <w:ind w:left="3600" w:hanging="360"/>
+      </w:pPr>
+      <w:rPr>
+        <w:rFonts w:ascii="Courier New" w:hAnsi="Courier New" w:cs="Courier New" w:hint="default"/>
+      </w:rPr>
+    </w:lvl>
+    <w:lvl w:ilvl="5" w:tplc="0C0A0005" w:tentative="1">
+      <w:start w:val="1"/>
+      <w:numFmt w:val="bullet"/>
+      <w:lvlText w:val=""/>
+      <w:lvlJc w:val="left"/>
+      <w:pPr>
+        <w:ind w:left="4320" w:hanging="360"/>
+      </w:pPr>
+      <w:rPr>
+        <w:rFonts w:ascii="Wingdings" w:hAnsi="Wingdings" w:hint="default"/>
+      </w:rPr>
+    </w:lvl>
+    <w:lvl w:ilvl="6" w:tplc="0C0A0001" w:tentative="1">
+      <w:start w:val="1"/>
+      <w:numFmt w:val="bullet"/>
+      <w:lvlText w:val=""/>
+      <w:lvlJc w:val="left"/>
+      <w:pPr>
+        <w:ind w:left="5040" w:hanging="360"/>
+      </w:pPr>
+      <w:rPr>
+        <w:rFonts w:ascii="Symbol" w:hAnsi="Symbol" w:hint="default"/>
+      </w:rPr>
+    </w:lvl>
+    <w:lvl w:ilvl="7" w:tplc="0C0A0003" w:tentative="1">
+      <w:start w:val="1"/>
+      <w:numFmt w:val="bullet"/>
+      <w:lvlText w:val="o"/>
+      <w:lvlJc w:val="left"/>
+      <w:pPr>
+        <w:ind w:left="5760" w:hanging="360"/>
+      </w:pPr>
+      <w:rPr>
+        <w:rFonts w:ascii="Courier New" w:hAnsi="Courier New" w:cs="Courier New" w:hint="default"/>
+      </w:rPr>
+    </w:lvl>
+    <w:lvl w:ilvl="8" w:tplc="0C0A0005" w:tentative="1">
+      <w:start w:val="1"/>
+      <w:numFmt w:val="bullet"/>
+      <w:lvlText w:val=""/>
+      <w:lvlJc w:val="left"/>
+      <w:pPr>
+        <w:ind w:left="6480" w:hanging="360"/>
+      </w:pPr>
+      <w:rPr>
+        <w:rFonts w:ascii="Wingdings" w:hAnsi="Wingdings" w:hint="default"/>
+      </w:rPr>
+    </w:lvl>
+  </w:abstractNum>
+  <w:abstractNum w:abstractNumId="24" w15:restartNumberingAfterBreak="0">
+    <w:nsid w:val="5BD657A0"/>
+    <w:multiLevelType w:val="hybridMultilevel"/>
+    <w:tmpl w:val="A68CDA68"/>
+    <w:lvl w:ilvl="0" w:tplc="0C0A0001">
+      <w:start w:val="1"/>
+      <w:numFmt w:val="bullet"/>
+      <w:lvlText w:val=""/>
+      <w:lvlJc w:val="left"/>
+      <w:pPr>
+        <w:ind w:left="720" w:hanging="360"/>
+      </w:pPr>
+      <w:rPr>
+        <w:rFonts w:ascii="Symbol" w:hAnsi="Symbol" w:hint="default"/>
+      </w:rPr>
+    </w:lvl>
+    <w:lvl w:ilvl="1" w:tplc="0C0A0003">
+      <w:start w:val="1"/>
+      <w:numFmt w:val="bullet"/>
+      <w:lvlText w:val="o"/>
+      <w:lvlJc w:val="left"/>
+      <w:pPr>
+        <w:ind w:left="1440" w:hanging="360"/>
+      </w:pPr>
+      <w:rPr>
+        <w:rFonts w:ascii="Courier New" w:hAnsi="Courier New" w:cs="Courier New" w:hint="default"/>
+      </w:rPr>
+    </w:lvl>
+    <w:lvl w:ilvl="2" w:tplc="0C0A0005">
+      <w:start w:val="1"/>
+      <w:numFmt w:val="bullet"/>
+      <w:lvlText w:val=""/>
+      <w:lvlJc w:val="left"/>
+      <w:pPr>
+        <w:ind w:left="2160" w:hanging="360"/>
+      </w:pPr>
+      <w:rPr>
+        <w:rFonts w:ascii="Wingdings" w:hAnsi="Wingdings" w:hint="default"/>
+      </w:rPr>
+    </w:lvl>
+    <w:lvl w:ilvl="3" w:tplc="0C0A0001" w:tentative="1">
+      <w:start w:val="1"/>
+      <w:numFmt w:val="bullet"/>
+      <w:lvlText w:val=""/>
+      <w:lvlJc w:val="left"/>
+      <w:pPr>
+        <w:ind w:left="2880" w:hanging="360"/>
+      </w:pPr>
+      <w:rPr>
+        <w:rFonts w:ascii="Symbol" w:hAnsi="Symbol" w:hint="default"/>
+      </w:rPr>
+    </w:lvl>
+    <w:lvl w:ilvl="4" w:tplc="0C0A0003" w:tentative="1">
+      <w:start w:val="1"/>
+      <w:numFmt w:val="bullet"/>
+      <w:lvlText w:val="o"/>
+      <w:lvlJc w:val="left"/>
+      <w:pPr>
+        <w:ind w:left="3600" w:hanging="360"/>
+      </w:pPr>
+      <w:rPr>
+        <w:rFonts w:ascii="Courier New" w:hAnsi="Courier New" w:cs="Courier New" w:hint="default"/>
+      </w:rPr>
+    </w:lvl>
+    <w:lvl w:ilvl="5" w:tplc="0C0A0005" w:tentative="1">
+      <w:start w:val="1"/>
+      <w:numFmt w:val="bullet"/>
+      <w:lvlText w:val=""/>
+      <w:lvlJc w:val="left"/>
+      <w:pPr>
+        <w:ind w:left="4320" w:hanging="360"/>
+      </w:pPr>
+      <w:rPr>
+        <w:rFonts w:ascii="Wingdings" w:hAnsi="Wingdings" w:hint="default"/>
+      </w:rPr>
+    </w:lvl>
+    <w:lvl w:ilvl="6" w:tplc="0C0A0001" w:tentative="1">
+      <w:start w:val="1"/>
+      <w:numFmt w:val="bullet"/>
+      <w:lvlText w:val=""/>
+      <w:lvlJc w:val="left"/>
+      <w:pPr>
+        <w:ind w:left="5040" w:hanging="360"/>
+      </w:pPr>
+      <w:rPr>
+        <w:rFonts w:ascii="Symbol" w:hAnsi="Symbol" w:hint="default"/>
+      </w:rPr>
+    </w:lvl>
+    <w:lvl w:ilvl="7" w:tplc="0C0A0003" w:tentative="1">
+      <w:start w:val="1"/>
+      <w:numFmt w:val="bullet"/>
+      <w:lvlText w:val="o"/>
+      <w:lvlJc w:val="left"/>
+      <w:pPr>
+        <w:ind w:left="5760" w:hanging="360"/>
+      </w:pPr>
+      <w:rPr>
+        <w:rFonts w:ascii="Courier New" w:hAnsi="Courier New" w:cs="Courier New" w:hint="default"/>
+      </w:rPr>
+    </w:lvl>
+    <w:lvl w:ilvl="8" w:tplc="0C0A0005" w:tentative="1">
+      <w:start w:val="1"/>
+      <w:numFmt w:val="bullet"/>
+      <w:lvlText w:val=""/>
+      <w:lvlJc w:val="left"/>
+      <w:pPr>
+        <w:ind w:left="6480" w:hanging="360"/>
+      </w:pPr>
+      <w:rPr>
+        <w:rFonts w:ascii="Wingdings" w:hAnsi="Wingdings" w:hint="default"/>
+      </w:rPr>
+    </w:lvl>
+  </w:abstractNum>
+  <w:abstractNum w:abstractNumId="25" w15:restartNumberingAfterBreak="0">
     <w:nsid w:val="5D53145A"/>
     <w:multiLevelType w:val="hybridMultilevel"/>
     <w:tmpl w:val="E8F24E6C"/>
@@ -6042,7 +9134,7 @@
       </w:rPr>
     </w:lvl>
   </w:abstractNum>
-  <w:abstractNum w:abstractNumId="18" w15:restartNumberingAfterBreak="0">
+  <w:abstractNum w:abstractNumId="26" w15:restartNumberingAfterBreak="0">
     <w:nsid w:val="6142593F"/>
     <w:multiLevelType w:val="hybridMultilevel"/>
     <w:tmpl w:val="FBD84A26"/>
@@ -6155,7 +9247,7 @@
       </w:rPr>
     </w:lvl>
   </w:abstractNum>
-  <w:abstractNum w:abstractNumId="19" w15:restartNumberingAfterBreak="0">
+  <w:abstractNum w:abstractNumId="27" w15:restartNumberingAfterBreak="0">
     <w:nsid w:val="62E402B6"/>
     <w:multiLevelType w:val="hybridMultilevel"/>
     <w:tmpl w:val="54800DBC"/>
@@ -6268,7 +9360,120 @@
       </w:rPr>
     </w:lvl>
   </w:abstractNum>
-  <w:abstractNum w:abstractNumId="20" w15:restartNumberingAfterBreak="0">
+  <w:abstractNum w:abstractNumId="28" w15:restartNumberingAfterBreak="0">
+    <w:nsid w:val="683E5D12"/>
+    <w:multiLevelType w:val="hybridMultilevel"/>
+    <w:tmpl w:val="5F6E5AAC"/>
+    <w:lvl w:ilvl="0" w:tplc="0C0A0001">
+      <w:start w:val="1"/>
+      <w:numFmt w:val="bullet"/>
+      <w:lvlText w:val=""/>
+      <w:lvlJc w:val="left"/>
+      <w:pPr>
+        <w:ind w:left="720" w:hanging="360"/>
+      </w:pPr>
+      <w:rPr>
+        <w:rFonts w:ascii="Symbol" w:hAnsi="Symbol" w:hint="default"/>
+      </w:rPr>
+    </w:lvl>
+    <w:lvl w:ilvl="1" w:tplc="0C0A0003">
+      <w:start w:val="1"/>
+      <w:numFmt w:val="bullet"/>
+      <w:lvlText w:val="o"/>
+      <w:lvlJc w:val="left"/>
+      <w:pPr>
+        <w:ind w:left="1440" w:hanging="360"/>
+      </w:pPr>
+      <w:rPr>
+        <w:rFonts w:ascii="Courier New" w:hAnsi="Courier New" w:cs="Courier New" w:hint="default"/>
+      </w:rPr>
+    </w:lvl>
+    <w:lvl w:ilvl="2" w:tplc="0C0A0005" w:tentative="1">
+      <w:start w:val="1"/>
+      <w:numFmt w:val="bullet"/>
+      <w:lvlText w:val=""/>
+      <w:lvlJc w:val="left"/>
+      <w:pPr>
+        <w:ind w:left="2160" w:hanging="360"/>
+      </w:pPr>
+      <w:rPr>
+        <w:rFonts w:ascii="Wingdings" w:hAnsi="Wingdings" w:hint="default"/>
+      </w:rPr>
+    </w:lvl>
+    <w:lvl w:ilvl="3" w:tplc="0C0A0001" w:tentative="1">
+      <w:start w:val="1"/>
+      <w:numFmt w:val="bullet"/>
+      <w:lvlText w:val=""/>
+      <w:lvlJc w:val="left"/>
+      <w:pPr>
+        <w:ind w:left="2880" w:hanging="360"/>
+      </w:pPr>
+      <w:rPr>
+        <w:rFonts w:ascii="Symbol" w:hAnsi="Symbol" w:hint="default"/>
+      </w:rPr>
+    </w:lvl>
+    <w:lvl w:ilvl="4" w:tplc="0C0A0003" w:tentative="1">
+      <w:start w:val="1"/>
+      <w:numFmt w:val="bullet"/>
+      <w:lvlText w:val="o"/>
+      <w:lvlJc w:val="left"/>
+      <w:pPr>
+        <w:ind w:left="3600" w:hanging="360"/>
+      </w:pPr>
+      <w:rPr>
+        <w:rFonts w:ascii="Courier New" w:hAnsi="Courier New" w:cs="Courier New" w:hint="default"/>
+      </w:rPr>
+    </w:lvl>
+    <w:lvl w:ilvl="5" w:tplc="0C0A0005" w:tentative="1">
+      <w:start w:val="1"/>
+      <w:numFmt w:val="bullet"/>
+      <w:lvlText w:val=""/>
+      <w:lvlJc w:val="left"/>
+      <w:pPr>
+        <w:ind w:left="4320" w:hanging="360"/>
+      </w:pPr>
+      <w:rPr>
+        <w:rFonts w:ascii="Wingdings" w:hAnsi="Wingdings" w:hint="default"/>
+      </w:rPr>
+    </w:lvl>
+    <w:lvl w:ilvl="6" w:tplc="0C0A0001" w:tentative="1">
+      <w:start w:val="1"/>
+      <w:numFmt w:val="bullet"/>
+      <w:lvlText w:val=""/>
+      <w:lvlJc w:val="left"/>
+      <w:pPr>
+        <w:ind w:left="5040" w:hanging="360"/>
+      </w:pPr>
+      <w:rPr>
+        <w:rFonts w:ascii="Symbol" w:hAnsi="Symbol" w:hint="default"/>
+      </w:rPr>
+    </w:lvl>
+    <w:lvl w:ilvl="7" w:tplc="0C0A0003" w:tentative="1">
+      <w:start w:val="1"/>
+      <w:numFmt w:val="bullet"/>
+      <w:lvlText w:val="o"/>
+      <w:lvlJc w:val="left"/>
+      <w:pPr>
+        <w:ind w:left="5760" w:hanging="360"/>
+      </w:pPr>
+      <w:rPr>
+        <w:rFonts w:ascii="Courier New" w:hAnsi="Courier New" w:cs="Courier New" w:hint="default"/>
+      </w:rPr>
+    </w:lvl>
+    <w:lvl w:ilvl="8" w:tplc="0C0A0005" w:tentative="1">
+      <w:start w:val="1"/>
+      <w:numFmt w:val="bullet"/>
+      <w:lvlText w:val=""/>
+      <w:lvlJc w:val="left"/>
+      <w:pPr>
+        <w:ind w:left="6480" w:hanging="360"/>
+      </w:pPr>
+      <w:rPr>
+        <w:rFonts w:ascii="Wingdings" w:hAnsi="Wingdings" w:hint="default"/>
+      </w:rPr>
+    </w:lvl>
+  </w:abstractNum>
+  <w:abstractNum w:abstractNumId="29" w15:restartNumberingAfterBreak="0">
     <w:nsid w:val="68414AE4"/>
     <w:multiLevelType w:val="hybridMultilevel"/>
     <w:tmpl w:val="914CB082"/>
@@ -6381,7 +9586,120 @@
       </w:rPr>
     </w:lvl>
   </w:abstractNum>
-  <w:abstractNum w:abstractNumId="21" w15:restartNumberingAfterBreak="0">
+  <w:abstractNum w:abstractNumId="30" w15:restartNumberingAfterBreak="0">
+    <w:nsid w:val="6B31181B"/>
+    <w:multiLevelType w:val="hybridMultilevel"/>
+    <w:tmpl w:val="EC620E0C"/>
+    <w:lvl w:ilvl="0" w:tplc="0C0A0001">
+      <w:start w:val="1"/>
+      <w:numFmt w:val="bullet"/>
+      <w:lvlText w:val=""/>
+      <w:lvlJc w:val="left"/>
+      <w:pPr>
+        <w:ind w:left="720" w:hanging="360"/>
+      </w:pPr>
+      <w:rPr>
+        <w:rFonts w:ascii="Symbol" w:hAnsi="Symbol" w:hint="default"/>
+      </w:rPr>
+    </w:lvl>
+    <w:lvl w:ilvl="1" w:tplc="0C0A0003" w:tentative="1">
+      <w:start w:val="1"/>
+      <w:numFmt w:val="bullet"/>
+      <w:lvlText w:val="o"/>
+      <w:lvlJc w:val="left"/>
+      <w:pPr>
+        <w:ind w:left="1440" w:hanging="360"/>
+      </w:pPr>
+      <w:rPr>
+        <w:rFonts w:ascii="Courier New" w:hAnsi="Courier New" w:cs="Courier New" w:hint="default"/>
+      </w:rPr>
+    </w:lvl>
+    <w:lvl w:ilvl="2" w:tplc="0C0A0005" w:tentative="1">
+      <w:start w:val="1"/>
+      <w:numFmt w:val="bullet"/>
+      <w:lvlText w:val=""/>
+      <w:lvlJc w:val="left"/>
+      <w:pPr>
+        <w:ind w:left="2160" w:hanging="360"/>
+      </w:pPr>
+      <w:rPr>
+        <w:rFonts w:ascii="Wingdings" w:hAnsi="Wingdings" w:hint="default"/>
+      </w:rPr>
+    </w:lvl>
+    <w:lvl w:ilvl="3" w:tplc="0C0A0001" w:tentative="1">
+      <w:start w:val="1"/>
+      <w:numFmt w:val="bullet"/>
+      <w:lvlText w:val=""/>
+      <w:lvlJc w:val="left"/>
+      <w:pPr>
+        <w:ind w:left="2880" w:hanging="360"/>
+      </w:pPr>
+      <w:rPr>
+        <w:rFonts w:ascii="Symbol" w:hAnsi="Symbol" w:hint="default"/>
+      </w:rPr>
+    </w:lvl>
+    <w:lvl w:ilvl="4" w:tplc="0C0A0003" w:tentative="1">
+      <w:start w:val="1"/>
+      <w:numFmt w:val="bullet"/>
+      <w:lvlText w:val="o"/>
+      <w:lvlJc w:val="left"/>
+      <w:pPr>
+        <w:ind w:left="3600" w:hanging="360"/>
+      </w:pPr>
+      <w:rPr>
+        <w:rFonts w:ascii="Courier New" w:hAnsi="Courier New" w:cs="Courier New" w:hint="default"/>
+      </w:rPr>
+    </w:lvl>
+    <w:lvl w:ilvl="5" w:tplc="0C0A0005" w:tentative="1">
+      <w:start w:val="1"/>
+      <w:numFmt w:val="bullet"/>
+      <w:lvlText w:val=""/>
+      <w:lvlJc w:val="left"/>
+      <w:pPr>
+        <w:ind w:left="4320" w:hanging="360"/>
+      </w:pPr>
+      <w:rPr>
+        <w:rFonts w:ascii="Wingdings" w:hAnsi="Wingdings" w:hint="default"/>
+      </w:rPr>
+    </w:lvl>
+    <w:lvl w:ilvl="6" w:tplc="0C0A0001" w:tentative="1">
+      <w:start w:val="1"/>
+      <w:numFmt w:val="bullet"/>
+      <w:lvlText w:val=""/>
+      <w:lvlJc w:val="left"/>
+      <w:pPr>
+        <w:ind w:left="5040" w:hanging="360"/>
+      </w:pPr>
+      <w:rPr>
+        <w:rFonts w:ascii="Symbol" w:hAnsi="Symbol" w:hint="default"/>
+      </w:rPr>
+    </w:lvl>
+    <w:lvl w:ilvl="7" w:tplc="0C0A0003" w:tentative="1">
+      <w:start w:val="1"/>
+      <w:numFmt w:val="bullet"/>
+      <w:lvlText w:val="o"/>
+      <w:lvlJc w:val="left"/>
+      <w:pPr>
+        <w:ind w:left="5760" w:hanging="360"/>
+      </w:pPr>
+      <w:rPr>
+        <w:rFonts w:ascii="Courier New" w:hAnsi="Courier New" w:cs="Courier New" w:hint="default"/>
+      </w:rPr>
+    </w:lvl>
+    <w:lvl w:ilvl="8" w:tplc="0C0A0005" w:tentative="1">
+      <w:start w:val="1"/>
+      <w:numFmt w:val="bullet"/>
+      <w:lvlText w:val=""/>
+      <w:lvlJc w:val="left"/>
+      <w:pPr>
+        <w:ind w:left="6480" w:hanging="360"/>
+      </w:pPr>
+      <w:rPr>
+        <w:rFonts w:ascii="Wingdings" w:hAnsi="Wingdings" w:hint="default"/>
+      </w:rPr>
+    </w:lvl>
+  </w:abstractNum>
+  <w:abstractNum w:abstractNumId="31" w15:restartNumberingAfterBreak="0">
     <w:nsid w:val="70FF2E58"/>
     <w:multiLevelType w:val="hybridMultilevel"/>
     <w:tmpl w:val="6B7E1764"/>
@@ -6494,10 +9812,236 @@
       </w:rPr>
     </w:lvl>
   </w:abstractNum>
-  <w:abstractNum w:abstractNumId="22" w15:restartNumberingAfterBreak="0">
+  <w:abstractNum w:abstractNumId="32" w15:restartNumberingAfterBreak="0">
     <w:nsid w:val="74595416"/>
     <w:multiLevelType w:val="hybridMultilevel"/>
     <w:tmpl w:val="4E1C0060"/>
+    <w:lvl w:ilvl="0" w:tplc="0C0A0001">
+      <w:start w:val="1"/>
+      <w:numFmt w:val="bullet"/>
+      <w:lvlText w:val=""/>
+      <w:lvlJc w:val="left"/>
+      <w:pPr>
+        <w:ind w:left="720" w:hanging="360"/>
+      </w:pPr>
+      <w:rPr>
+        <w:rFonts w:ascii="Symbol" w:hAnsi="Symbol" w:hint="default"/>
+      </w:rPr>
+    </w:lvl>
+    <w:lvl w:ilvl="1" w:tplc="0C0A0003" w:tentative="1">
+      <w:start w:val="1"/>
+      <w:numFmt w:val="bullet"/>
+      <w:lvlText w:val="o"/>
+      <w:lvlJc w:val="left"/>
+      <w:pPr>
+        <w:ind w:left="1440" w:hanging="360"/>
+      </w:pPr>
+      <w:rPr>
+        <w:rFonts w:ascii="Courier New" w:hAnsi="Courier New" w:cs="Courier New" w:hint="default"/>
+      </w:rPr>
+    </w:lvl>
+    <w:lvl w:ilvl="2" w:tplc="0C0A0005" w:tentative="1">
+      <w:start w:val="1"/>
+      <w:numFmt w:val="bullet"/>
+      <w:lvlText w:val=""/>
+      <w:lvlJc w:val="left"/>
+      <w:pPr>
+        <w:ind w:left="2160" w:hanging="360"/>
+      </w:pPr>
+      <w:rPr>
+        <w:rFonts w:ascii="Wingdings" w:hAnsi="Wingdings" w:hint="default"/>
+      </w:rPr>
+    </w:lvl>
+    <w:lvl w:ilvl="3" w:tplc="0C0A0001" w:tentative="1">
+      <w:start w:val="1"/>
+      <w:numFmt w:val="bullet"/>
+      <w:lvlText w:val=""/>
+      <w:lvlJc w:val="left"/>
+      <w:pPr>
+        <w:ind w:left="2880" w:hanging="360"/>
+      </w:pPr>
+      <w:rPr>
+        <w:rFonts w:ascii="Symbol" w:hAnsi="Symbol" w:hint="default"/>
+      </w:rPr>
+    </w:lvl>
+    <w:lvl w:ilvl="4" w:tplc="0C0A0003" w:tentative="1">
+      <w:start w:val="1"/>
+      <w:numFmt w:val="bullet"/>
+      <w:lvlText w:val="o"/>
+      <w:lvlJc w:val="left"/>
+      <w:pPr>
+        <w:ind w:left="3600" w:hanging="360"/>
+      </w:pPr>
+      <w:rPr>
+        <w:rFonts w:ascii="Courier New" w:hAnsi="Courier New" w:cs="Courier New" w:hint="default"/>
+      </w:rPr>
+    </w:lvl>
+    <w:lvl w:ilvl="5" w:tplc="0C0A0005" w:tentative="1">
+      <w:start w:val="1"/>
+      <w:numFmt w:val="bullet"/>
+      <w:lvlText w:val=""/>
+      <w:lvlJc w:val="left"/>
+      <w:pPr>
+        <w:ind w:left="4320" w:hanging="360"/>
+      </w:pPr>
+      <w:rPr>
+        <w:rFonts w:ascii="Wingdings" w:hAnsi="Wingdings" w:hint="default"/>
+      </w:rPr>
+    </w:lvl>
+    <w:lvl w:ilvl="6" w:tplc="0C0A0001" w:tentative="1">
+      <w:start w:val="1"/>
+      <w:numFmt w:val="bullet"/>
+      <w:lvlText w:val=""/>
+      <w:lvlJc w:val="left"/>
+      <w:pPr>
+        <w:ind w:left="5040" w:hanging="360"/>
+      </w:pPr>
+      <w:rPr>
+        <w:rFonts w:ascii="Symbol" w:hAnsi="Symbol" w:hint="default"/>
+      </w:rPr>
+    </w:lvl>
+    <w:lvl w:ilvl="7" w:tplc="0C0A0003" w:tentative="1">
+      <w:start w:val="1"/>
+      <w:numFmt w:val="bullet"/>
+      <w:lvlText w:val="o"/>
+      <w:lvlJc w:val="left"/>
+      <w:pPr>
+        <w:ind w:left="5760" w:hanging="360"/>
+      </w:pPr>
+      <w:rPr>
+        <w:rFonts w:ascii="Courier New" w:hAnsi="Courier New" w:cs="Courier New" w:hint="default"/>
+      </w:rPr>
+    </w:lvl>
+    <w:lvl w:ilvl="8" w:tplc="0C0A0005" w:tentative="1">
+      <w:start w:val="1"/>
+      <w:numFmt w:val="bullet"/>
+      <w:lvlText w:val=""/>
+      <w:lvlJc w:val="left"/>
+      <w:pPr>
+        <w:ind w:left="6480" w:hanging="360"/>
+      </w:pPr>
+      <w:rPr>
+        <w:rFonts w:ascii="Wingdings" w:hAnsi="Wingdings" w:hint="default"/>
+      </w:rPr>
+    </w:lvl>
+  </w:abstractNum>
+  <w:abstractNum w:abstractNumId="33" w15:restartNumberingAfterBreak="0">
+    <w:nsid w:val="7C1C1E22"/>
+    <w:multiLevelType w:val="hybridMultilevel"/>
+    <w:tmpl w:val="5578633E"/>
+    <w:lvl w:ilvl="0" w:tplc="0C0A0001">
+      <w:start w:val="1"/>
+      <w:numFmt w:val="bullet"/>
+      <w:lvlText w:val=""/>
+      <w:lvlJc w:val="left"/>
+      <w:pPr>
+        <w:ind w:left="720" w:hanging="360"/>
+      </w:pPr>
+      <w:rPr>
+        <w:rFonts w:ascii="Symbol" w:hAnsi="Symbol" w:hint="default"/>
+      </w:rPr>
+    </w:lvl>
+    <w:lvl w:ilvl="1" w:tplc="0C0A0003" w:tentative="1">
+      <w:start w:val="1"/>
+      <w:numFmt w:val="bullet"/>
+      <w:lvlText w:val="o"/>
+      <w:lvlJc w:val="left"/>
+      <w:pPr>
+        <w:ind w:left="1440" w:hanging="360"/>
+      </w:pPr>
+      <w:rPr>
+        <w:rFonts w:ascii="Courier New" w:hAnsi="Courier New" w:cs="Courier New" w:hint="default"/>
+      </w:rPr>
+    </w:lvl>
+    <w:lvl w:ilvl="2" w:tplc="0C0A0005" w:tentative="1">
+      <w:start w:val="1"/>
+      <w:numFmt w:val="bullet"/>
+      <w:lvlText w:val=""/>
+      <w:lvlJc w:val="left"/>
+      <w:pPr>
+        <w:ind w:left="2160" w:hanging="360"/>
+      </w:pPr>
+      <w:rPr>
+        <w:rFonts w:ascii="Wingdings" w:hAnsi="Wingdings" w:hint="default"/>
+      </w:rPr>
+    </w:lvl>
+    <w:lvl w:ilvl="3" w:tplc="0C0A0001" w:tentative="1">
+      <w:start w:val="1"/>
+      <w:numFmt w:val="bullet"/>
+      <w:lvlText w:val=""/>
+      <w:lvlJc w:val="left"/>
+      <w:pPr>
+        <w:ind w:left="2880" w:hanging="360"/>
+      </w:pPr>
+      <w:rPr>
+        <w:rFonts w:ascii="Symbol" w:hAnsi="Symbol" w:hint="default"/>
+      </w:rPr>
+    </w:lvl>
+    <w:lvl w:ilvl="4" w:tplc="0C0A0003" w:tentative="1">
+      <w:start w:val="1"/>
+      <w:numFmt w:val="bullet"/>
+      <w:lvlText w:val="o"/>
+      <w:lvlJc w:val="left"/>
+      <w:pPr>
+        <w:ind w:left="3600" w:hanging="360"/>
+      </w:pPr>
+      <w:rPr>
+        <w:rFonts w:ascii="Courier New" w:hAnsi="Courier New" w:cs="Courier New" w:hint="default"/>
+      </w:rPr>
+    </w:lvl>
+    <w:lvl w:ilvl="5" w:tplc="0C0A0005" w:tentative="1">
+      <w:start w:val="1"/>
+      <w:numFmt w:val="bullet"/>
+      <w:lvlText w:val=""/>
+      <w:lvlJc w:val="left"/>
+      <w:pPr>
+        <w:ind w:left="4320" w:hanging="360"/>
+      </w:pPr>
+      <w:rPr>
+        <w:rFonts w:ascii="Wingdings" w:hAnsi="Wingdings" w:hint="default"/>
+      </w:rPr>
+    </w:lvl>
+    <w:lvl w:ilvl="6" w:tplc="0C0A0001" w:tentative="1">
+      <w:start w:val="1"/>
+      <w:numFmt w:val="bullet"/>
+      <w:lvlText w:val=""/>
+      <w:lvlJc w:val="left"/>
+      <w:pPr>
+        <w:ind w:left="5040" w:hanging="360"/>
+      </w:pPr>
+      <w:rPr>
+        <w:rFonts w:ascii="Symbol" w:hAnsi="Symbol" w:hint="default"/>
+      </w:rPr>
+    </w:lvl>
+    <w:lvl w:ilvl="7" w:tplc="0C0A0003" w:tentative="1">
+      <w:start w:val="1"/>
+      <w:numFmt w:val="bullet"/>
+      <w:lvlText w:val="o"/>
+      <w:lvlJc w:val="left"/>
+      <w:pPr>
+        <w:ind w:left="5760" w:hanging="360"/>
+      </w:pPr>
+      <w:rPr>
+        <w:rFonts w:ascii="Courier New" w:hAnsi="Courier New" w:cs="Courier New" w:hint="default"/>
+      </w:rPr>
+    </w:lvl>
+    <w:lvl w:ilvl="8" w:tplc="0C0A0005" w:tentative="1">
+      <w:start w:val="1"/>
+      <w:numFmt w:val="bullet"/>
+      <w:lvlText w:val=""/>
+      <w:lvlJc w:val="left"/>
+      <w:pPr>
+        <w:ind w:left="6480" w:hanging="360"/>
+      </w:pPr>
+      <w:rPr>
+        <w:rFonts w:ascii="Wingdings" w:hAnsi="Wingdings" w:hint="default"/>
+      </w:rPr>
+    </w:lvl>
+  </w:abstractNum>
+  <w:abstractNum w:abstractNumId="34" w15:restartNumberingAfterBreak="0">
+    <w:nsid w:val="7D516C2A"/>
+    <w:multiLevelType w:val="hybridMultilevel"/>
+    <w:tmpl w:val="C2C0E8DE"/>
     <w:lvl w:ilvl="0" w:tplc="0C0A0001">
       <w:start w:val="1"/>
       <w:numFmt w:val="bullet"/>
@@ -6611,70 +10155,106 @@
     <w:abstractNumId w:val="0"/>
   </w:num>
   <w:num w:numId="2" w16cid:durableId="3017647">
-    <w:abstractNumId w:val="18"/>
+    <w:abstractNumId w:val="26"/>
   </w:num>
   <w:num w:numId="3" w16cid:durableId="718210690">
-    <w:abstractNumId w:val="17"/>
+    <w:abstractNumId w:val="25"/>
   </w:num>
   <w:num w:numId="4" w16cid:durableId="906502453">
-    <w:abstractNumId w:val="5"/>
+    <w:abstractNumId w:val="6"/>
   </w:num>
   <w:num w:numId="5" w16cid:durableId="1573849250">
-    <w:abstractNumId w:val="20"/>
+    <w:abstractNumId w:val="29"/>
   </w:num>
   <w:num w:numId="6" w16cid:durableId="2066483987">
     <w:abstractNumId w:val="1"/>
   </w:num>
   <w:num w:numId="7" w16cid:durableId="122164398">
-    <w:abstractNumId w:val="6"/>
+    <w:abstractNumId w:val="7"/>
   </w:num>
   <w:num w:numId="8" w16cid:durableId="541720991">
-    <w:abstractNumId w:val="13"/>
+    <w:abstractNumId w:val="17"/>
   </w:num>
   <w:num w:numId="9" w16cid:durableId="1853639909">
-    <w:abstractNumId w:val="8"/>
+    <w:abstractNumId w:val="9"/>
   </w:num>
   <w:num w:numId="10" w16cid:durableId="1725908674">
+    <w:abstractNumId w:val="14"/>
+  </w:num>
+  <w:num w:numId="11" w16cid:durableId="1292857765">
     <w:abstractNumId w:val="11"/>
   </w:num>
-  <w:num w:numId="11" w16cid:durableId="1292857765">
-    <w:abstractNumId w:val="9"/>
-  </w:num>
   <w:num w:numId="12" w16cid:durableId="69546799">
-    <w:abstractNumId w:val="12"/>
+    <w:abstractNumId w:val="15"/>
   </w:num>
   <w:num w:numId="13" w16cid:durableId="1315136598">
-    <w:abstractNumId w:val="22"/>
+    <w:abstractNumId w:val="32"/>
   </w:num>
   <w:num w:numId="14" w16cid:durableId="33700146">
     <w:abstractNumId w:val="2"/>
   </w:num>
   <w:num w:numId="15" w16cid:durableId="1621185760">
-    <w:abstractNumId w:val="14"/>
+    <w:abstractNumId w:val="18"/>
   </w:num>
   <w:num w:numId="16" w16cid:durableId="1373994137">
+    <w:abstractNumId w:val="21"/>
+  </w:num>
+  <w:num w:numId="17" w16cid:durableId="1333878757">
+    <w:abstractNumId w:val="5"/>
+  </w:num>
+  <w:num w:numId="18" w16cid:durableId="974676972">
+    <w:abstractNumId w:val="8"/>
+  </w:num>
+  <w:num w:numId="19" w16cid:durableId="1409813312">
+    <w:abstractNumId w:val="13"/>
+  </w:num>
+  <w:num w:numId="20" w16cid:durableId="463818688">
+    <w:abstractNumId w:val="19"/>
+  </w:num>
+  <w:num w:numId="21" w16cid:durableId="572474722">
+    <w:abstractNumId w:val="4"/>
+  </w:num>
+  <w:num w:numId="22" w16cid:durableId="1041125247">
+    <w:abstractNumId w:val="31"/>
+  </w:num>
+  <w:num w:numId="23" w16cid:durableId="199824320">
+    <w:abstractNumId w:val="27"/>
+  </w:num>
+  <w:num w:numId="24" w16cid:durableId="650015513">
+    <w:abstractNumId w:val="23"/>
+  </w:num>
+  <w:num w:numId="25" w16cid:durableId="715619914">
+    <w:abstractNumId w:val="10"/>
+  </w:num>
+  <w:num w:numId="26" w16cid:durableId="390933600">
+    <w:abstractNumId w:val="3"/>
+  </w:num>
+  <w:num w:numId="27" w16cid:durableId="1506436187">
+    <w:abstractNumId w:val="22"/>
+  </w:num>
+  <w:num w:numId="28" w16cid:durableId="1406028156">
+    <w:abstractNumId w:val="24"/>
+  </w:num>
+  <w:num w:numId="29" w16cid:durableId="535849175">
+    <w:abstractNumId w:val="20"/>
+  </w:num>
+  <w:num w:numId="30" w16cid:durableId="906037677">
+    <w:abstractNumId w:val="30"/>
+  </w:num>
+  <w:num w:numId="31" w16cid:durableId="977301352">
+    <w:abstractNumId w:val="12"/>
+  </w:num>
+  <w:num w:numId="32" w16cid:durableId="271938232">
     <w:abstractNumId w:val="16"/>
   </w:num>
-  <w:num w:numId="17" w16cid:durableId="1333878757">
-    <w:abstractNumId w:val="4"/>
+  <w:num w:numId="33" w16cid:durableId="1733384217">
+    <w:abstractNumId w:val="34"/>
   </w:num>
-  <w:num w:numId="18" w16cid:durableId="974676972">
-    <w:abstractNumId w:val="7"/>
+  <w:num w:numId="34" w16cid:durableId="544560466">
+    <w:abstractNumId w:val="28"/>
   </w:num>
-  <w:num w:numId="19" w16cid:durableId="1409813312">
-    <w:abstractNumId w:val="10"/>
-  </w:num>
-  <w:num w:numId="20" w16cid:durableId="463818688">
-    <w:abstractNumId w:val="15"/>
-  </w:num>
-  <w:num w:numId="21" w16cid:durableId="572474722">
-    <w:abstractNumId w:val="3"/>
-  </w:num>
-  <w:num w:numId="22" w16cid:durableId="1041125247">
-    <w:abstractNumId w:val="21"/>
-  </w:num>
-  <w:num w:numId="23" w16cid:durableId="199824320">
-    <w:abstractNumId w:val="19"/>
+  <w:num w:numId="35" w16cid:durableId="900335829">
+    <w:abstractNumId w:val="33"/>
   </w:num>
 </w:numbering>
 </file>
@@ -7077,7 +10657,7 @@
   <w:style w:type="paragraph" w:default="1" w:styleId="Normal">
     <w:name w:val="Normal"/>
     <w:qFormat/>
-    <w:rsid w:val="00E651D8"/>
+    <w:rsid w:val="00E3272A"/>
   </w:style>
   <w:style w:type="paragraph" w:styleId="Ttulo1">
     <w:name w:val="heading 1"/>
@@ -7326,6 +10906,18 @@
     <w:rsid w:val="00847FDB"/>
     <w:rPr>
       <w:color w:val="808080"/>
+    </w:rPr>
+  </w:style>
+  <w:style w:type="character" w:styleId="Hipervnculo">
+    <w:name w:val="Hyperlink"/>
+    <w:basedOn w:val="Fuentedeprrafopredeter"/>
+    <w:uiPriority w:val="99"/>
+    <w:semiHidden/>
+    <w:unhideWhenUsed/>
+    <w:rsid w:val="00E3272A"/>
+    <w:rPr>
+      <w:color w:val="0000FF"/>
+      <w:u w:val="single"/>
     </w:rPr>
   </w:style>
 </w:styles>

</xml_diff>

<commit_message>
Tema Calidad e Inicio Tema Pruebas de Software
</commit_message>
<xml_diff>
--- a/Resumen CAR.docx
+++ b/Resumen CAR.docx
@@ -5944,16 +5944,7 @@
         <w:t>Tiempo de ejecución paralelo:</w:t>
       </w:r>
       <w:r>
-        <w:t xml:space="preserve"> tiempo empleado para resolver el problema en una </w:t>
-      </w:r>
-      <w:r>
-        <w:t>+</w:t>
-      </w:r>
-      <w:r>
-        <w:t>4</w:t>
-      </w:r>
-      <w:r>
-        <w:t>plataforma paralela con p procesadores</w:t>
+        <w:t xml:space="preserve"> tiempo empleado para resolver el problema en una plataforma paralela con p procesadores</w:t>
       </w:r>
     </w:p>
     <w:p>
@@ -7509,13 +7500,7 @@
             <w:rPr>
               <w:rFonts w:ascii="Cambria Math" w:hAnsi="Cambria Math"/>
             </w:rPr>
-            <m:t>=</m:t>
-          </m:r>
-          <m:r>
-            <w:rPr>
-              <w:rFonts w:ascii="Cambria Math" w:hAnsi="Cambria Math"/>
-            </w:rPr>
-            <m:t>N*(</m:t>
+            <m:t>=N*(</m:t>
           </m:r>
           <m:rad>
             <m:radPr>

</xml_diff>